<commit_message>
first draft of the paper
</commit_message>
<xml_diff>
--- a/paper/paper.docx
+++ b/paper/paper.docx
@@ -1,6 +1,6 @@
 
 <file path=word/document.xml><?xml version="1.0" encoding="utf-8"?>
-<w:document xmlns:wpc="http://schemas.microsoft.com/office/word/2010/wordprocessingCanvas" xmlns:mc="http://schemas.openxmlformats.org/markup-compatibility/2006" xmlns:o="urn:schemas-microsoft-com:office:office" xmlns:r="http://schemas.openxmlformats.org/officeDocument/2006/relationships" xmlns:m="http://schemas.openxmlformats.org/officeDocument/2006/math" xmlns:v="urn:schemas-microsoft-com:vml" xmlns:wp14="http://schemas.microsoft.com/office/word/2010/wordprocessingDrawing" xmlns:wp="http://schemas.openxmlformats.org/drawingml/2006/wordprocessingDrawing" xmlns:w10="urn:schemas-microsoft-com:office:word" xmlns:w="http://schemas.openxmlformats.org/wordprocessingml/2006/main" xmlns:w14="http://schemas.microsoft.com/office/word/2010/wordml" xmlns:w15="http://schemas.microsoft.com/office/word/2012/wordml" xmlns:wpg="http://schemas.microsoft.com/office/word/2010/wordprocessingGroup" xmlns:wpi="http://schemas.microsoft.com/office/word/2010/wordprocessingInk" xmlns:wne="http://schemas.microsoft.com/office/word/2006/wordml" xmlns:wps="http://schemas.microsoft.com/office/word/2010/wordprocessingShape" xmlns:w16se="http://schemas.microsoft.com/office/word/2015/wordml/symex" xmlns:w16cid="http://schemas.microsoft.com/office/word/2016/wordml/cid" xmlns:w16="http://schemas.microsoft.com/office/word/2018/wordml" xmlns:w16cex="http://schemas.microsoft.com/office/word/2018/wordml/cex" xmlns:w16sdtdh="http://schemas.microsoft.com/office/word/2020/wordml/sdtdatahash" mc:Ignorable="w14 w15 wp14 w16se w16cid w16 w16cex w16sdtdh">
+<w:document xmlns:wpc="http://schemas.microsoft.com/office/word/2010/wordprocessingCanvas" xmlns:mc="http://schemas.openxmlformats.org/markup-compatibility/2006" xmlns:o="urn:schemas-microsoft-com:office:office" xmlns:r="http://schemas.openxmlformats.org/officeDocument/2006/relationships" xmlns:m="http://schemas.openxmlformats.org/officeDocument/2006/math" xmlns:v="urn:schemas-microsoft-com:vml" xmlns:wp14="http://schemas.microsoft.com/office/word/2010/wordprocessingDrawing" xmlns:wp="http://schemas.openxmlformats.org/drawingml/2006/wordprocessingDrawing" xmlns:w10="urn:schemas-microsoft-com:office:word" xmlns:w="http://schemas.openxmlformats.org/wordprocessingml/2006/main" xmlns:w14="http://schemas.microsoft.com/office/word/2010/wordml" xmlns:w15="http://schemas.microsoft.com/office/word/2012/wordml" xmlns:wpg="http://schemas.microsoft.com/office/word/2010/wordprocessingGroup" xmlns:wpi="http://schemas.microsoft.com/office/word/2010/wordprocessingInk" xmlns:wne="http://schemas.microsoft.com/office/word/2006/wordml" xmlns:wps="http://schemas.microsoft.com/office/word/2010/wordprocessingShape" xmlns:w16se="http://schemas.microsoft.com/office/word/2015/wordml/symex" xmlns:w16cid="http://schemas.microsoft.com/office/word/2016/wordml/cid" xmlns:w16="http://schemas.microsoft.com/office/word/2018/wordml" xmlns:w16cex="http://schemas.microsoft.com/office/word/2018/wordml/cex" xmlns:w16sdtdh="http://schemas.microsoft.com/office/word/2020/wordml/sdtdatahash" xmlns:a="http://schemas.openxmlformats.org/drawingml/2006/main" xmlns:pic="http://schemas.openxmlformats.org/drawingml/2006/picture" xmlns:a14="http://schemas.microsoft.com/office/drawing/2010/main" mc:Ignorable="w14 w15 wp14 w16se w16cid w16 w16cex w16sdtdh">
   <w:body>
     <w:p xmlns:wp14="http://schemas.microsoft.com/office/word/2010/wordml" wp14:paraId="2C078E63" wp14:textId="501B85BF">
       <w:pPr>
@@ -676,7 +676,27 @@
           <w:sz w:val="24"/>
           <w:szCs w:val="24"/>
         </w:rPr>
-        <w:t>3.3.2 Examples</w:t>
+        <w:t xml:space="preserve">3.3.2 </w:t>
+      </w:r>
+      <w:r>
+        <w:rPr>
+          <w:rFonts w:ascii="Times New Roman" w:hAnsi="Times New Roman" w:eastAsia="Times New Roman" w:cs="Times New Roman"/>
+          <w:b w:val="1"/>
+          <w:bCs w:val="1"/>
+          <w:sz w:val="24"/>
+          <w:szCs w:val="24"/>
+        </w:rPr>
+        <w:t xml:space="preserve">Inference </w:t>
+      </w:r>
+      <w:r>
+        <w:rPr>
+          <w:rFonts w:ascii="Times New Roman" w:hAnsi="Times New Roman" w:eastAsia="Times New Roman" w:cs="Times New Roman"/>
+          <w:b w:val="1"/>
+          <w:bCs w:val="1"/>
+          <w:sz w:val="24"/>
+          <w:szCs w:val="24"/>
+        </w:rPr>
+        <w:t>Examples</w:t>
       </w:r>
       <w:r>
         <w:br/>
@@ -752,14 +772,89 @@
         <w:br/>
       </w:r>
       <w:r>
-        <w:rPr>
-          <w:rFonts w:ascii="Times New Roman" w:hAnsi="Times New Roman" w:eastAsia="Times New Roman" w:cs="Times New Roman"/>
-          <w:b w:val="1"/>
-          <w:bCs w:val="1"/>
-          <w:sz w:val="24"/>
-          <w:szCs w:val="24"/>
-        </w:rPr>
-        <w:t>4.2 Differences and Similarities with my Approach</w:t>
+        <w:tab/>
+      </w:r>
+      <w:r>
+        <w:br/>
+      </w:r>
+      <w:r>
+        <w:tab/>
+      </w:r>
+      <w:r>
+        <w:rPr>
+          <w:rFonts w:ascii="Times New Roman" w:hAnsi="Times New Roman" w:eastAsia="Times New Roman" w:cs="Times New Roman"/>
+          <w:b w:val="1"/>
+          <w:bCs w:val="1"/>
+          <w:sz w:val="24"/>
+          <w:szCs w:val="24"/>
+        </w:rPr>
+        <w:t>4.1.</w:t>
+      </w:r>
+      <w:r>
+        <w:rPr>
+          <w:rFonts w:ascii="Times New Roman" w:hAnsi="Times New Roman" w:eastAsia="Times New Roman" w:cs="Times New Roman"/>
+          <w:b w:val="1"/>
+          <w:bCs w:val="1"/>
+          <w:sz w:val="24"/>
+          <w:szCs w:val="24"/>
+        </w:rPr>
+        <w:t>1</w:t>
+      </w:r>
+      <w:r>
+        <w:rPr>
+          <w:rFonts w:ascii="Times New Roman" w:hAnsi="Times New Roman" w:eastAsia="Times New Roman" w:cs="Times New Roman"/>
+          <w:b w:val="1"/>
+          <w:bCs w:val="1"/>
+          <w:sz w:val="24"/>
+          <w:szCs w:val="24"/>
+        </w:rPr>
+        <w:t xml:space="preserve"> Text classification using architectures </w:t>
+      </w:r>
+      <w:r>
+        <w:rPr>
+          <w:rFonts w:ascii="Times New Roman" w:hAnsi="Times New Roman" w:eastAsia="Times New Roman" w:cs="Times New Roman"/>
+          <w:b w:val="1"/>
+          <w:bCs w:val="1"/>
+          <w:sz w:val="24"/>
+          <w:szCs w:val="24"/>
+        </w:rPr>
+        <w:t>similar to</w:t>
+      </w:r>
+      <w:r>
+        <w:rPr>
+          <w:rFonts w:ascii="Times New Roman" w:hAnsi="Times New Roman" w:eastAsia="Times New Roman" w:cs="Times New Roman"/>
+          <w:b w:val="1"/>
+          <w:bCs w:val="1"/>
+          <w:sz w:val="24"/>
+          <w:szCs w:val="24"/>
+        </w:rPr>
+        <w:t xml:space="preserve"> ours</w:t>
+      </w:r>
+      <w:r>
+        <w:br/>
+      </w:r>
+      <w:r>
+        <w:tab/>
+      </w:r>
+      <w:r>
+        <w:rPr>
+          <w:rFonts w:ascii="Times New Roman" w:hAnsi="Times New Roman" w:eastAsia="Times New Roman" w:cs="Times New Roman"/>
+          <w:b w:val="1"/>
+          <w:bCs w:val="1"/>
+          <w:sz w:val="24"/>
+          <w:szCs w:val="24"/>
+        </w:rPr>
+        <w:t>4.1.</w:t>
+      </w:r>
+      <w:r>
+        <w:rPr>
+          <w:rFonts w:ascii="Times New Roman" w:hAnsi="Times New Roman" w:eastAsia="Times New Roman" w:cs="Times New Roman"/>
+          <w:b w:val="1"/>
+          <w:bCs w:val="1"/>
+          <w:sz w:val="24"/>
+          <w:szCs w:val="24"/>
+        </w:rPr>
+        <w:t>2 Political bias or ideology detection</w:t>
       </w:r>
       <w:r>
         <w:br/>
@@ -5703,6 +5798,3985 @@
         </w:rPr>
         <w:t>2.3 Results</w:t>
       </w:r>
+    </w:p>
+    <w:p>
+      <w:pPr>
+        <w:pStyle w:val="Normal"/>
+        <w:bidi w:val="0"/>
+        <w:spacing w:before="0" w:beforeAutospacing="off" w:after="160" w:afterAutospacing="off" w:line="279" w:lineRule="auto"/>
+        <w:ind w:left="0" w:right="0" w:firstLine="0"/>
+        <w:jc w:val="left"/>
+        <w:rPr>
+          <w:rFonts w:ascii="Times New Roman" w:hAnsi="Times New Roman" w:eastAsia="Times New Roman" w:cs="Times New Roman"/>
+          <w:b w:val="1"/>
+          <w:bCs w:val="1"/>
+          <w:sz w:val="24"/>
+          <w:szCs w:val="24"/>
+        </w:rPr>
+      </w:pPr>
+      <w:r>
+        <w:rPr>
+          <w:rFonts w:ascii="Times New Roman" w:hAnsi="Times New Roman" w:eastAsia="Times New Roman" w:cs="Times New Roman"/>
+          <w:b w:val="1"/>
+          <w:bCs w:val="1"/>
+          <w:sz w:val="24"/>
+          <w:szCs w:val="24"/>
+        </w:rPr>
+        <w:t>2.3.1 Metrics</w:t>
+      </w:r>
+    </w:p>
+    <w:p>
+      <w:pPr>
+        <w:pStyle w:val="Normal"/>
+        <w:bidi w:val="0"/>
+        <w:spacing w:before="0" w:beforeAutospacing="off" w:after="160" w:afterAutospacing="off" w:line="279" w:lineRule="auto"/>
+        <w:ind w:left="0" w:right="0" w:firstLine="0"/>
+        <w:jc w:val="left"/>
+        <w:rPr>
+          <w:rFonts w:ascii="Times New Roman" w:hAnsi="Times New Roman" w:eastAsia="Times New Roman" w:cs="Times New Roman"/>
+          <w:b w:val="0"/>
+          <w:bCs w:val="0"/>
+          <w:i w:val="0"/>
+          <w:iCs w:val="0"/>
+          <w:noProof w:val="0"/>
+          <w:sz w:val="24"/>
+          <w:szCs w:val="24"/>
+          <w:lang w:val="en-US"/>
+        </w:rPr>
+      </w:pPr>
+      <w:r>
+        <w:rPr>
+          <w:rFonts w:ascii="Times New Roman" w:hAnsi="Times New Roman" w:eastAsia="Times New Roman" w:cs="Times New Roman"/>
+          <w:b w:val="0"/>
+          <w:bCs w:val="0"/>
+          <w:sz w:val="24"/>
+          <w:szCs w:val="24"/>
+        </w:rPr>
+        <w:t xml:space="preserve">As </w:t>
+      </w:r>
+      <w:r>
+        <w:rPr>
+          <w:rFonts w:ascii="Times New Roman" w:hAnsi="Times New Roman" w:eastAsia="Times New Roman" w:cs="Times New Roman"/>
+          <w:b w:val="0"/>
+          <w:bCs w:val="0"/>
+          <w:sz w:val="24"/>
+          <w:szCs w:val="24"/>
+        </w:rPr>
+        <w:t>stated</w:t>
+      </w:r>
+      <w:r>
+        <w:rPr>
+          <w:rFonts w:ascii="Times New Roman" w:hAnsi="Times New Roman" w:eastAsia="Times New Roman" w:cs="Times New Roman"/>
+          <w:b w:val="0"/>
+          <w:bCs w:val="0"/>
+          <w:sz w:val="24"/>
+          <w:szCs w:val="24"/>
+        </w:rPr>
+        <w:t xml:space="preserve"> above, we measured these metrics: </w:t>
+      </w:r>
+      <w:r>
+        <w:rPr>
+          <w:rFonts w:ascii="Times New Roman" w:hAnsi="Times New Roman" w:eastAsia="Times New Roman" w:cs="Times New Roman"/>
+          <w:b w:val="0"/>
+          <w:bCs w:val="0"/>
+          <w:i w:val="1"/>
+          <w:iCs w:val="1"/>
+          <w:noProof w:val="0"/>
+          <w:sz w:val="24"/>
+          <w:szCs w:val="24"/>
+          <w:lang w:val="en-US"/>
+        </w:rPr>
+        <w:t>accuracy, precision</w:t>
+      </w:r>
+      <w:r>
+        <w:rPr>
+          <w:rFonts w:ascii="Times New Roman" w:hAnsi="Times New Roman" w:eastAsia="Times New Roman" w:cs="Times New Roman"/>
+          <w:b w:val="0"/>
+          <w:bCs w:val="0"/>
+          <w:i w:val="0"/>
+          <w:iCs w:val="0"/>
+          <w:noProof w:val="0"/>
+          <w:sz w:val="24"/>
+          <w:szCs w:val="24"/>
+          <w:lang w:val="en-US"/>
+        </w:rPr>
+        <w:t xml:space="preserve">, </w:t>
+      </w:r>
+      <w:r>
+        <w:rPr>
+          <w:rFonts w:ascii="Times New Roman" w:hAnsi="Times New Roman" w:eastAsia="Times New Roman" w:cs="Times New Roman"/>
+          <w:b w:val="0"/>
+          <w:bCs w:val="0"/>
+          <w:i w:val="1"/>
+          <w:iCs w:val="1"/>
+          <w:noProof w:val="0"/>
+          <w:sz w:val="24"/>
+          <w:szCs w:val="24"/>
+          <w:lang w:val="en-US"/>
+        </w:rPr>
+        <w:t>recall</w:t>
+      </w:r>
+      <w:r>
+        <w:rPr>
+          <w:rFonts w:ascii="Times New Roman" w:hAnsi="Times New Roman" w:eastAsia="Times New Roman" w:cs="Times New Roman"/>
+          <w:b w:val="0"/>
+          <w:bCs w:val="0"/>
+          <w:i w:val="0"/>
+          <w:iCs w:val="0"/>
+          <w:noProof w:val="0"/>
+          <w:sz w:val="24"/>
+          <w:szCs w:val="24"/>
+          <w:lang w:val="en-US"/>
+        </w:rPr>
+        <w:t xml:space="preserve">, and </w:t>
+      </w:r>
+      <w:r>
+        <w:rPr>
+          <w:rFonts w:ascii="Times New Roman" w:hAnsi="Times New Roman" w:eastAsia="Times New Roman" w:cs="Times New Roman"/>
+          <w:b w:val="0"/>
+          <w:bCs w:val="0"/>
+          <w:i w:val="1"/>
+          <w:iCs w:val="1"/>
+          <w:noProof w:val="0"/>
+          <w:sz w:val="24"/>
+          <w:szCs w:val="24"/>
+          <w:lang w:val="en-US"/>
+        </w:rPr>
+        <w:t>macro F1</w:t>
+      </w:r>
+      <w:r>
+        <w:rPr>
+          <w:rFonts w:ascii="Times New Roman" w:hAnsi="Times New Roman" w:eastAsia="Times New Roman" w:cs="Times New Roman"/>
+          <w:b w:val="0"/>
+          <w:bCs w:val="0"/>
+          <w:i w:val="0"/>
+          <w:iCs w:val="0"/>
+          <w:noProof w:val="0"/>
+          <w:sz w:val="24"/>
+          <w:szCs w:val="24"/>
+          <w:lang w:val="en-US"/>
+        </w:rPr>
+        <w:t>.</w:t>
+      </w:r>
+    </w:p>
+    <w:p>
+      <w:pPr>
+        <w:pStyle w:val="Normal"/>
+        <w:bidi w:val="0"/>
+        <w:spacing w:before="0" w:beforeAutospacing="off" w:after="160" w:afterAutospacing="off" w:line="279" w:lineRule="auto"/>
+        <w:ind w:left="0" w:right="0" w:firstLine="0"/>
+        <w:jc w:val="left"/>
+        <w:rPr>
+          <w:rFonts w:ascii="Times New Roman" w:hAnsi="Times New Roman" w:eastAsia="Times New Roman" w:cs="Times New Roman"/>
+          <w:b w:val="0"/>
+          <w:bCs w:val="0"/>
+          <w:i w:val="0"/>
+          <w:iCs w:val="0"/>
+          <w:noProof w:val="0"/>
+          <w:sz w:val="24"/>
+          <w:szCs w:val="24"/>
+          <w:lang w:val="en-US"/>
+        </w:rPr>
+      </w:pPr>
+      <w:r>
+        <w:rPr>
+          <w:rFonts w:ascii="Times New Roman" w:hAnsi="Times New Roman" w:eastAsia="Times New Roman" w:cs="Times New Roman"/>
+          <w:b w:val="0"/>
+          <w:bCs w:val="0"/>
+          <w:i w:val="0"/>
+          <w:iCs w:val="0"/>
+          <w:noProof w:val="0"/>
+          <w:sz w:val="24"/>
+          <w:szCs w:val="24"/>
+          <w:lang w:val="en-US"/>
+        </w:rPr>
+        <w:t>We will show the metrics of our models. In another subchapter, we will compare our model with others.</w:t>
+      </w:r>
+    </w:p>
+    <w:tbl>
+      <w:tblPr>
+        <w:tblStyle w:val="TableGrid"/>
+        <w:bidiVisual w:val="0"/>
+        <w:tblW w:w="0" w:type="auto"/>
+        <w:tblLayout w:type="fixed"/>
+        <w:tblLook w:val="06A0" w:firstRow="1" w:lastRow="0" w:firstColumn="1" w:lastColumn="0" w:noHBand="1" w:noVBand="1"/>
+      </w:tblPr>
+      <w:tblGrid>
+        <w:gridCol w:w="1872"/>
+        <w:gridCol w:w="1872"/>
+        <w:gridCol w:w="1872"/>
+        <w:gridCol w:w="1872"/>
+        <w:gridCol w:w="1872"/>
+      </w:tblGrid>
+      <w:tr>
+        <w:trPr>
+          <w:trHeight w:val="300"/>
+        </w:trPr>
+        <w:tc>
+          <w:tcPr>
+            <w:tcW w:w="1872" w:type="dxa"/>
+            <w:tcMar/>
+          </w:tcPr>
+          <w:p>
+            <w:pPr>
+              <w:pStyle w:val="Normal"/>
+              <w:bidi w:val="0"/>
+              <w:rPr>
+                <w:rFonts w:ascii="Times New Roman" w:hAnsi="Times New Roman" w:eastAsia="Times New Roman" w:cs="Times New Roman"/>
+                <w:b w:val="1"/>
+                <w:bCs w:val="1"/>
+                <w:sz w:val="24"/>
+                <w:szCs w:val="24"/>
+              </w:rPr>
+            </w:pPr>
+            <w:r>
+              <w:rPr>
+                <w:rFonts w:ascii="Times New Roman" w:hAnsi="Times New Roman" w:eastAsia="Times New Roman" w:cs="Times New Roman"/>
+                <w:b w:val="1"/>
+                <w:bCs w:val="1"/>
+                <w:sz w:val="24"/>
+                <w:szCs w:val="24"/>
+              </w:rPr>
+              <w:t>model / metric</w:t>
+            </w:r>
+          </w:p>
+        </w:tc>
+        <w:tc>
+          <w:tcPr>
+            <w:tcW w:w="1872" w:type="dxa"/>
+            <w:tcMar/>
+          </w:tcPr>
+          <w:p>
+            <w:pPr>
+              <w:pStyle w:val="Normal"/>
+              <w:bidi w:val="0"/>
+              <w:rPr>
+                <w:rFonts w:ascii="Times New Roman" w:hAnsi="Times New Roman" w:eastAsia="Times New Roman" w:cs="Times New Roman"/>
+                <w:b w:val="1"/>
+                <w:bCs w:val="1"/>
+                <w:sz w:val="24"/>
+                <w:szCs w:val="24"/>
+              </w:rPr>
+            </w:pPr>
+            <w:r>
+              <w:rPr>
+                <w:rFonts w:ascii="Times New Roman" w:hAnsi="Times New Roman" w:eastAsia="Times New Roman" w:cs="Times New Roman"/>
+                <w:b w:val="1"/>
+                <w:bCs w:val="1"/>
+                <w:sz w:val="24"/>
+                <w:szCs w:val="24"/>
+              </w:rPr>
+              <w:t>Accuracy</w:t>
+            </w:r>
+          </w:p>
+        </w:tc>
+        <w:tc>
+          <w:tcPr>
+            <w:tcW w:w="1872" w:type="dxa"/>
+            <w:tcMar/>
+          </w:tcPr>
+          <w:p>
+            <w:pPr>
+              <w:pStyle w:val="Normal"/>
+              <w:bidi w:val="0"/>
+              <w:rPr>
+                <w:rFonts w:ascii="Times New Roman" w:hAnsi="Times New Roman" w:eastAsia="Times New Roman" w:cs="Times New Roman"/>
+                <w:b w:val="1"/>
+                <w:bCs w:val="1"/>
+                <w:sz w:val="24"/>
+                <w:szCs w:val="24"/>
+              </w:rPr>
+            </w:pPr>
+            <w:r>
+              <w:rPr>
+                <w:rFonts w:ascii="Times New Roman" w:hAnsi="Times New Roman" w:eastAsia="Times New Roman" w:cs="Times New Roman"/>
+                <w:b w:val="1"/>
+                <w:bCs w:val="1"/>
+                <w:sz w:val="24"/>
+                <w:szCs w:val="24"/>
+              </w:rPr>
+              <w:t>Precision</w:t>
+            </w:r>
+          </w:p>
+        </w:tc>
+        <w:tc>
+          <w:tcPr>
+            <w:tcW w:w="1872" w:type="dxa"/>
+            <w:tcMar/>
+          </w:tcPr>
+          <w:p>
+            <w:pPr>
+              <w:pStyle w:val="Normal"/>
+              <w:bidi w:val="0"/>
+              <w:rPr>
+                <w:rFonts w:ascii="Times New Roman" w:hAnsi="Times New Roman" w:eastAsia="Times New Roman" w:cs="Times New Roman"/>
+                <w:b w:val="1"/>
+                <w:bCs w:val="1"/>
+                <w:sz w:val="24"/>
+                <w:szCs w:val="24"/>
+              </w:rPr>
+            </w:pPr>
+            <w:r>
+              <w:rPr>
+                <w:rFonts w:ascii="Times New Roman" w:hAnsi="Times New Roman" w:eastAsia="Times New Roman" w:cs="Times New Roman"/>
+                <w:b w:val="1"/>
+                <w:bCs w:val="1"/>
+                <w:sz w:val="24"/>
+                <w:szCs w:val="24"/>
+              </w:rPr>
+              <w:t>Recall</w:t>
+            </w:r>
+          </w:p>
+        </w:tc>
+        <w:tc>
+          <w:tcPr>
+            <w:tcW w:w="1872" w:type="dxa"/>
+            <w:tcMar/>
+          </w:tcPr>
+          <w:p>
+            <w:pPr>
+              <w:pStyle w:val="Normal"/>
+              <w:bidi w:val="0"/>
+              <w:rPr>
+                <w:rFonts w:ascii="Times New Roman" w:hAnsi="Times New Roman" w:eastAsia="Times New Roman" w:cs="Times New Roman"/>
+                <w:b w:val="1"/>
+                <w:bCs w:val="1"/>
+                <w:sz w:val="24"/>
+                <w:szCs w:val="24"/>
+              </w:rPr>
+            </w:pPr>
+            <w:r>
+              <w:rPr>
+                <w:rFonts w:ascii="Times New Roman" w:hAnsi="Times New Roman" w:eastAsia="Times New Roman" w:cs="Times New Roman"/>
+                <w:b w:val="1"/>
+                <w:bCs w:val="1"/>
+                <w:sz w:val="24"/>
+                <w:szCs w:val="24"/>
+              </w:rPr>
+              <w:t>Macro F1</w:t>
+            </w:r>
+          </w:p>
+        </w:tc>
+      </w:tr>
+      <w:tr>
+        <w:trPr>
+          <w:trHeight w:val="300"/>
+        </w:trPr>
+        <w:tc>
+          <w:tcPr>
+            <w:tcW w:w="1872" w:type="dxa"/>
+            <w:tcMar/>
+          </w:tcPr>
+          <w:p>
+            <w:pPr>
+              <w:pStyle w:val="Normal"/>
+              <w:bidi w:val="0"/>
+              <w:rPr>
+                <w:rFonts w:ascii="Times New Roman" w:hAnsi="Times New Roman" w:eastAsia="Times New Roman" w:cs="Times New Roman"/>
+                <w:b w:val="1"/>
+                <w:bCs w:val="1"/>
+                <w:sz w:val="24"/>
+                <w:szCs w:val="24"/>
+              </w:rPr>
+            </w:pPr>
+            <w:r>
+              <w:rPr>
+                <w:rFonts w:ascii="Times New Roman" w:hAnsi="Times New Roman" w:eastAsia="Times New Roman" w:cs="Times New Roman"/>
+                <w:b w:val="1"/>
+                <w:bCs w:val="1"/>
+                <w:sz w:val="24"/>
+                <w:szCs w:val="24"/>
+              </w:rPr>
+              <w:t xml:space="preserve">Simple BERT (2 epochs, batch size=8, </w:t>
+            </w:r>
+            <w:r>
+              <w:rPr>
+                <w:rFonts w:ascii="Times New Roman" w:hAnsi="Times New Roman" w:eastAsia="Times New Roman" w:cs="Times New Roman"/>
+                <w:b w:val="1"/>
+                <w:bCs w:val="1"/>
+                <w:sz w:val="24"/>
+                <w:szCs w:val="24"/>
+              </w:rPr>
+              <w:t>lr</w:t>
+            </w:r>
+            <w:r>
+              <w:rPr>
+                <w:rFonts w:ascii="Times New Roman" w:hAnsi="Times New Roman" w:eastAsia="Times New Roman" w:cs="Times New Roman"/>
+                <w:b w:val="1"/>
+                <w:bCs w:val="1"/>
+                <w:sz w:val="24"/>
+                <w:szCs w:val="24"/>
+              </w:rPr>
+              <w:t>=5e-5)</w:t>
+            </w:r>
+          </w:p>
+        </w:tc>
+        <w:tc>
+          <w:tcPr>
+            <w:tcW w:w="1872" w:type="dxa"/>
+            <w:tcMar/>
+          </w:tcPr>
+          <w:p>
+            <w:pPr>
+              <w:pStyle w:val="Normal"/>
+              <w:bidi w:val="0"/>
+              <w:rPr>
+                <w:rFonts w:ascii="Times New Roman" w:hAnsi="Times New Roman" w:eastAsia="Times New Roman" w:cs="Times New Roman"/>
+                <w:b w:val="0"/>
+                <w:bCs w:val="0"/>
+                <w:sz w:val="24"/>
+                <w:szCs w:val="24"/>
+              </w:rPr>
+            </w:pPr>
+            <w:r>
+              <w:rPr>
+                <w:rFonts w:ascii="Times New Roman" w:hAnsi="Times New Roman" w:eastAsia="Times New Roman" w:cs="Times New Roman"/>
+                <w:b w:val="0"/>
+                <w:bCs w:val="0"/>
+                <w:sz w:val="24"/>
+                <w:szCs w:val="24"/>
+              </w:rPr>
+              <w:t>0.71</w:t>
+            </w:r>
+          </w:p>
+        </w:tc>
+        <w:tc>
+          <w:tcPr>
+            <w:tcW w:w="1872" w:type="dxa"/>
+            <w:tcMar/>
+          </w:tcPr>
+          <w:p>
+            <w:pPr>
+              <w:pStyle w:val="Normal"/>
+              <w:bidi w:val="0"/>
+              <w:rPr>
+                <w:rFonts w:ascii="Times New Roman" w:hAnsi="Times New Roman" w:eastAsia="Times New Roman" w:cs="Times New Roman"/>
+                <w:b w:val="0"/>
+                <w:bCs w:val="0"/>
+                <w:sz w:val="24"/>
+                <w:szCs w:val="24"/>
+              </w:rPr>
+            </w:pPr>
+            <w:r>
+              <w:rPr>
+                <w:rFonts w:ascii="Times New Roman" w:hAnsi="Times New Roman" w:eastAsia="Times New Roman" w:cs="Times New Roman"/>
+                <w:b w:val="0"/>
+                <w:bCs w:val="0"/>
+                <w:sz w:val="24"/>
+                <w:szCs w:val="24"/>
+              </w:rPr>
+              <w:t>0.73</w:t>
+            </w:r>
+          </w:p>
+        </w:tc>
+        <w:tc>
+          <w:tcPr>
+            <w:tcW w:w="1872" w:type="dxa"/>
+            <w:tcMar/>
+          </w:tcPr>
+          <w:p>
+            <w:pPr>
+              <w:pStyle w:val="Normal"/>
+              <w:bidi w:val="0"/>
+              <w:rPr>
+                <w:rFonts w:ascii="Times New Roman" w:hAnsi="Times New Roman" w:eastAsia="Times New Roman" w:cs="Times New Roman"/>
+                <w:b w:val="0"/>
+                <w:bCs w:val="0"/>
+                <w:sz w:val="24"/>
+                <w:szCs w:val="24"/>
+              </w:rPr>
+            </w:pPr>
+            <w:r>
+              <w:rPr>
+                <w:rFonts w:ascii="Times New Roman" w:hAnsi="Times New Roman" w:eastAsia="Times New Roman" w:cs="Times New Roman"/>
+                <w:b w:val="0"/>
+                <w:bCs w:val="0"/>
+                <w:sz w:val="24"/>
+                <w:szCs w:val="24"/>
+              </w:rPr>
+              <w:t>0.71</w:t>
+            </w:r>
+          </w:p>
+        </w:tc>
+        <w:tc>
+          <w:tcPr>
+            <w:tcW w:w="1872" w:type="dxa"/>
+            <w:tcMar/>
+          </w:tcPr>
+          <w:p>
+            <w:pPr>
+              <w:pStyle w:val="Normal"/>
+              <w:bidi w:val="0"/>
+              <w:rPr>
+                <w:rFonts w:ascii="Times New Roman" w:hAnsi="Times New Roman" w:eastAsia="Times New Roman" w:cs="Times New Roman"/>
+                <w:b w:val="0"/>
+                <w:bCs w:val="0"/>
+                <w:sz w:val="24"/>
+                <w:szCs w:val="24"/>
+              </w:rPr>
+            </w:pPr>
+            <w:r>
+              <w:rPr>
+                <w:rFonts w:ascii="Times New Roman" w:hAnsi="Times New Roman" w:eastAsia="Times New Roman" w:cs="Times New Roman"/>
+                <w:b w:val="0"/>
+                <w:bCs w:val="0"/>
+                <w:sz w:val="24"/>
+                <w:szCs w:val="24"/>
+              </w:rPr>
+              <w:t>0.71</w:t>
+            </w:r>
+          </w:p>
+        </w:tc>
+      </w:tr>
+      <w:tr>
+        <w:trPr>
+          <w:trHeight w:val="300"/>
+        </w:trPr>
+        <w:tc>
+          <w:tcPr>
+            <w:tcW w:w="1872" w:type="dxa"/>
+            <w:tcMar/>
+          </w:tcPr>
+          <w:p>
+            <w:pPr>
+              <w:pStyle w:val="Normal"/>
+              <w:bidi w:val="0"/>
+              <w:rPr>
+                <w:rFonts w:ascii="Times New Roman" w:hAnsi="Times New Roman" w:eastAsia="Times New Roman" w:cs="Times New Roman"/>
+                <w:b w:val="1"/>
+                <w:bCs w:val="1"/>
+                <w:sz w:val="24"/>
+                <w:szCs w:val="24"/>
+              </w:rPr>
+            </w:pPr>
+            <w:r>
+              <w:rPr>
+                <w:rFonts w:ascii="Times New Roman" w:hAnsi="Times New Roman" w:eastAsia="Times New Roman" w:cs="Times New Roman"/>
+                <w:b w:val="1"/>
+                <w:bCs w:val="1"/>
+                <w:sz w:val="24"/>
+                <w:szCs w:val="24"/>
+              </w:rPr>
+              <w:t xml:space="preserve">Simple BERT (3 epochs, batch size=8, </w:t>
+            </w:r>
+            <w:r>
+              <w:rPr>
+                <w:rFonts w:ascii="Times New Roman" w:hAnsi="Times New Roman" w:eastAsia="Times New Roman" w:cs="Times New Roman"/>
+                <w:b w:val="1"/>
+                <w:bCs w:val="1"/>
+                <w:sz w:val="24"/>
+                <w:szCs w:val="24"/>
+              </w:rPr>
+              <w:t>lr</w:t>
+            </w:r>
+            <w:r>
+              <w:rPr>
+                <w:rFonts w:ascii="Times New Roman" w:hAnsi="Times New Roman" w:eastAsia="Times New Roman" w:cs="Times New Roman"/>
+                <w:b w:val="1"/>
+                <w:bCs w:val="1"/>
+                <w:sz w:val="24"/>
+                <w:szCs w:val="24"/>
+              </w:rPr>
+              <w:t>=3e-5)</w:t>
+            </w:r>
+          </w:p>
+        </w:tc>
+        <w:tc>
+          <w:tcPr>
+            <w:tcW w:w="1872" w:type="dxa"/>
+            <w:tcMar/>
+          </w:tcPr>
+          <w:p>
+            <w:pPr>
+              <w:pStyle w:val="Normal"/>
+              <w:bidi w:val="0"/>
+              <w:rPr>
+                <w:rFonts w:ascii="Times New Roman" w:hAnsi="Times New Roman" w:eastAsia="Times New Roman" w:cs="Times New Roman"/>
+                <w:b w:val="0"/>
+                <w:bCs w:val="0"/>
+                <w:sz w:val="24"/>
+                <w:szCs w:val="24"/>
+              </w:rPr>
+            </w:pPr>
+            <w:r>
+              <w:rPr>
+                <w:rFonts w:ascii="Times New Roman" w:hAnsi="Times New Roman" w:eastAsia="Times New Roman" w:cs="Times New Roman"/>
+                <w:b w:val="0"/>
+                <w:bCs w:val="0"/>
+                <w:sz w:val="24"/>
+                <w:szCs w:val="24"/>
+              </w:rPr>
+              <w:t>0.74</w:t>
+            </w:r>
+          </w:p>
+        </w:tc>
+        <w:tc>
+          <w:tcPr>
+            <w:tcW w:w="1872" w:type="dxa"/>
+            <w:tcMar/>
+          </w:tcPr>
+          <w:p>
+            <w:pPr>
+              <w:pStyle w:val="Normal"/>
+              <w:bidi w:val="0"/>
+              <w:rPr>
+                <w:rFonts w:ascii="Times New Roman" w:hAnsi="Times New Roman" w:eastAsia="Times New Roman" w:cs="Times New Roman"/>
+                <w:b w:val="0"/>
+                <w:bCs w:val="0"/>
+                <w:sz w:val="24"/>
+                <w:szCs w:val="24"/>
+              </w:rPr>
+            </w:pPr>
+            <w:r>
+              <w:rPr>
+                <w:rFonts w:ascii="Times New Roman" w:hAnsi="Times New Roman" w:eastAsia="Times New Roman" w:cs="Times New Roman"/>
+                <w:b w:val="0"/>
+                <w:bCs w:val="0"/>
+                <w:sz w:val="24"/>
+                <w:szCs w:val="24"/>
+              </w:rPr>
+              <w:t>0.77</w:t>
+            </w:r>
+          </w:p>
+        </w:tc>
+        <w:tc>
+          <w:tcPr>
+            <w:tcW w:w="1872" w:type="dxa"/>
+            <w:tcMar/>
+          </w:tcPr>
+          <w:p>
+            <w:pPr>
+              <w:pStyle w:val="Normal"/>
+              <w:bidi w:val="0"/>
+              <w:rPr>
+                <w:rFonts w:ascii="Times New Roman" w:hAnsi="Times New Roman" w:eastAsia="Times New Roman" w:cs="Times New Roman"/>
+                <w:b w:val="0"/>
+                <w:bCs w:val="0"/>
+                <w:sz w:val="24"/>
+                <w:szCs w:val="24"/>
+              </w:rPr>
+            </w:pPr>
+            <w:r>
+              <w:rPr>
+                <w:rFonts w:ascii="Times New Roman" w:hAnsi="Times New Roman" w:eastAsia="Times New Roman" w:cs="Times New Roman"/>
+                <w:b w:val="0"/>
+                <w:bCs w:val="0"/>
+                <w:sz w:val="24"/>
+                <w:szCs w:val="24"/>
+              </w:rPr>
+              <w:t>0.74</w:t>
+            </w:r>
+          </w:p>
+        </w:tc>
+        <w:tc>
+          <w:tcPr>
+            <w:tcW w:w="1872" w:type="dxa"/>
+            <w:tcMar/>
+          </w:tcPr>
+          <w:p>
+            <w:pPr>
+              <w:pStyle w:val="Normal"/>
+              <w:bidi w:val="0"/>
+              <w:rPr>
+                <w:rFonts w:ascii="Times New Roman" w:hAnsi="Times New Roman" w:eastAsia="Times New Roman" w:cs="Times New Roman"/>
+                <w:b w:val="0"/>
+                <w:bCs w:val="0"/>
+                <w:sz w:val="24"/>
+                <w:szCs w:val="24"/>
+              </w:rPr>
+            </w:pPr>
+            <w:r>
+              <w:rPr>
+                <w:rFonts w:ascii="Times New Roman" w:hAnsi="Times New Roman" w:eastAsia="Times New Roman" w:cs="Times New Roman"/>
+                <w:b w:val="0"/>
+                <w:bCs w:val="0"/>
+                <w:sz w:val="24"/>
+                <w:szCs w:val="24"/>
+              </w:rPr>
+              <w:t>0.73</w:t>
+            </w:r>
+          </w:p>
+        </w:tc>
+      </w:tr>
+      <w:tr>
+        <w:trPr>
+          <w:trHeight w:val="300"/>
+        </w:trPr>
+        <w:tc>
+          <w:tcPr>
+            <w:tcW w:w="1872" w:type="dxa"/>
+            <w:tcMar/>
+          </w:tcPr>
+          <w:p>
+            <w:pPr>
+              <w:pStyle w:val="Normal"/>
+              <w:bidi w:val="0"/>
+              <w:rPr>
+                <w:rFonts w:ascii="Times New Roman" w:hAnsi="Times New Roman" w:eastAsia="Times New Roman" w:cs="Times New Roman"/>
+                <w:b w:val="1"/>
+                <w:bCs w:val="1"/>
+                <w:sz w:val="24"/>
+                <w:szCs w:val="24"/>
+              </w:rPr>
+            </w:pPr>
+            <w:r>
+              <w:rPr>
+                <w:rFonts w:ascii="Times New Roman" w:hAnsi="Times New Roman" w:eastAsia="Times New Roman" w:cs="Times New Roman"/>
+                <w:b w:val="1"/>
+                <w:bCs w:val="1"/>
+                <w:sz w:val="24"/>
+                <w:szCs w:val="24"/>
+              </w:rPr>
+              <w:t xml:space="preserve">BERT+LSTM (3 epochs, batch size=16, </w:t>
+            </w:r>
+            <w:r>
+              <w:rPr>
+                <w:rFonts w:ascii="Times New Roman" w:hAnsi="Times New Roman" w:eastAsia="Times New Roman" w:cs="Times New Roman"/>
+                <w:b w:val="1"/>
+                <w:bCs w:val="1"/>
+                <w:sz w:val="24"/>
+                <w:szCs w:val="24"/>
+              </w:rPr>
+              <w:t>lr</w:t>
+            </w:r>
+            <w:r>
+              <w:rPr>
+                <w:rFonts w:ascii="Times New Roman" w:hAnsi="Times New Roman" w:eastAsia="Times New Roman" w:cs="Times New Roman"/>
+                <w:b w:val="1"/>
+                <w:bCs w:val="1"/>
+                <w:sz w:val="24"/>
+                <w:szCs w:val="24"/>
+              </w:rPr>
+              <w:t>=5e-5)</w:t>
+            </w:r>
+          </w:p>
+        </w:tc>
+        <w:tc>
+          <w:tcPr>
+            <w:tcW w:w="1872" w:type="dxa"/>
+            <w:tcMar/>
+          </w:tcPr>
+          <w:p>
+            <w:pPr>
+              <w:pStyle w:val="Normal"/>
+              <w:bidi w:val="0"/>
+              <w:rPr>
+                <w:rFonts w:ascii="Times New Roman" w:hAnsi="Times New Roman" w:eastAsia="Times New Roman" w:cs="Times New Roman"/>
+                <w:b w:val="0"/>
+                <w:bCs w:val="0"/>
+                <w:sz w:val="24"/>
+                <w:szCs w:val="24"/>
+              </w:rPr>
+            </w:pPr>
+            <w:r>
+              <w:rPr>
+                <w:rFonts w:ascii="Times New Roman" w:hAnsi="Times New Roman" w:eastAsia="Times New Roman" w:cs="Times New Roman"/>
+                <w:b w:val="0"/>
+                <w:bCs w:val="0"/>
+                <w:sz w:val="24"/>
+                <w:szCs w:val="24"/>
+              </w:rPr>
+              <w:t>0.78</w:t>
+            </w:r>
+          </w:p>
+        </w:tc>
+        <w:tc>
+          <w:tcPr>
+            <w:tcW w:w="1872" w:type="dxa"/>
+            <w:tcMar/>
+          </w:tcPr>
+          <w:p>
+            <w:pPr>
+              <w:pStyle w:val="Normal"/>
+              <w:bidi w:val="0"/>
+              <w:rPr>
+                <w:rFonts w:ascii="Times New Roman" w:hAnsi="Times New Roman" w:eastAsia="Times New Roman" w:cs="Times New Roman"/>
+                <w:b w:val="0"/>
+                <w:bCs w:val="0"/>
+                <w:sz w:val="24"/>
+                <w:szCs w:val="24"/>
+              </w:rPr>
+            </w:pPr>
+            <w:r>
+              <w:rPr>
+                <w:rFonts w:ascii="Times New Roman" w:hAnsi="Times New Roman" w:eastAsia="Times New Roman" w:cs="Times New Roman"/>
+                <w:b w:val="0"/>
+                <w:bCs w:val="0"/>
+                <w:sz w:val="24"/>
+                <w:szCs w:val="24"/>
+              </w:rPr>
+              <w:t>0.83</w:t>
+            </w:r>
+          </w:p>
+        </w:tc>
+        <w:tc>
+          <w:tcPr>
+            <w:tcW w:w="1872" w:type="dxa"/>
+            <w:tcMar/>
+          </w:tcPr>
+          <w:p>
+            <w:pPr>
+              <w:pStyle w:val="Normal"/>
+              <w:bidi w:val="0"/>
+              <w:rPr>
+                <w:rFonts w:ascii="Times New Roman" w:hAnsi="Times New Roman" w:eastAsia="Times New Roman" w:cs="Times New Roman"/>
+                <w:b w:val="0"/>
+                <w:bCs w:val="0"/>
+                <w:sz w:val="24"/>
+                <w:szCs w:val="24"/>
+              </w:rPr>
+            </w:pPr>
+            <w:r>
+              <w:rPr>
+                <w:rFonts w:ascii="Times New Roman" w:hAnsi="Times New Roman" w:eastAsia="Times New Roman" w:cs="Times New Roman"/>
+                <w:b w:val="0"/>
+                <w:bCs w:val="0"/>
+                <w:sz w:val="24"/>
+                <w:szCs w:val="24"/>
+              </w:rPr>
+              <w:t>0.80</w:t>
+            </w:r>
+          </w:p>
+        </w:tc>
+        <w:tc>
+          <w:tcPr>
+            <w:tcW w:w="1872" w:type="dxa"/>
+            <w:tcMar/>
+          </w:tcPr>
+          <w:p>
+            <w:pPr>
+              <w:pStyle w:val="Normal"/>
+              <w:bidi w:val="0"/>
+              <w:rPr>
+                <w:rFonts w:ascii="Times New Roman" w:hAnsi="Times New Roman" w:eastAsia="Times New Roman" w:cs="Times New Roman"/>
+                <w:b w:val="0"/>
+                <w:bCs w:val="0"/>
+                <w:sz w:val="24"/>
+                <w:szCs w:val="24"/>
+              </w:rPr>
+            </w:pPr>
+            <w:r>
+              <w:rPr>
+                <w:rFonts w:ascii="Times New Roman" w:hAnsi="Times New Roman" w:eastAsia="Times New Roman" w:cs="Times New Roman"/>
+                <w:b w:val="0"/>
+                <w:bCs w:val="0"/>
+                <w:sz w:val="24"/>
+                <w:szCs w:val="24"/>
+              </w:rPr>
+              <w:t>0.77</w:t>
+            </w:r>
+          </w:p>
+          <w:p>
+            <w:pPr>
+              <w:pStyle w:val="Normal"/>
+              <w:bidi w:val="0"/>
+              <w:rPr>
+                <w:rFonts w:ascii="Times New Roman" w:hAnsi="Times New Roman" w:eastAsia="Times New Roman" w:cs="Times New Roman"/>
+                <w:b w:val="0"/>
+                <w:bCs w:val="0"/>
+                <w:sz w:val="24"/>
+                <w:szCs w:val="24"/>
+              </w:rPr>
+            </w:pPr>
+          </w:p>
+        </w:tc>
+      </w:tr>
+      <w:tr>
+        <w:trPr>
+          <w:trHeight w:val="300"/>
+        </w:trPr>
+        <w:tc>
+          <w:tcPr>
+            <w:tcW w:w="1872" w:type="dxa"/>
+            <w:tcMar/>
+          </w:tcPr>
+          <w:p>
+            <w:pPr>
+              <w:pStyle w:val="Normal"/>
+              <w:bidi w:val="0"/>
+              <w:rPr>
+                <w:rFonts w:ascii="Times New Roman" w:hAnsi="Times New Roman" w:eastAsia="Times New Roman" w:cs="Times New Roman"/>
+                <w:b w:val="1"/>
+                <w:bCs w:val="1"/>
+                <w:sz w:val="24"/>
+                <w:szCs w:val="24"/>
+              </w:rPr>
+            </w:pPr>
+            <w:r>
+              <w:rPr>
+                <w:rFonts w:ascii="Times New Roman" w:hAnsi="Times New Roman" w:eastAsia="Times New Roman" w:cs="Times New Roman"/>
+                <w:b w:val="1"/>
+                <w:bCs w:val="1"/>
+                <w:sz w:val="24"/>
+                <w:szCs w:val="24"/>
+              </w:rPr>
+              <w:t xml:space="preserve">BERT+LSTM (4 epochs, batch size=32, </w:t>
+            </w:r>
+            <w:r>
+              <w:rPr>
+                <w:rFonts w:ascii="Times New Roman" w:hAnsi="Times New Roman" w:eastAsia="Times New Roman" w:cs="Times New Roman"/>
+                <w:b w:val="1"/>
+                <w:bCs w:val="1"/>
+                <w:sz w:val="24"/>
+                <w:szCs w:val="24"/>
+              </w:rPr>
+              <w:t>lr</w:t>
+            </w:r>
+            <w:r>
+              <w:rPr>
+                <w:rFonts w:ascii="Times New Roman" w:hAnsi="Times New Roman" w:eastAsia="Times New Roman" w:cs="Times New Roman"/>
+                <w:b w:val="1"/>
+                <w:bCs w:val="1"/>
+                <w:sz w:val="24"/>
+                <w:szCs w:val="24"/>
+              </w:rPr>
+              <w:t>=5e-5)</w:t>
+            </w:r>
+          </w:p>
+        </w:tc>
+        <w:tc>
+          <w:tcPr>
+            <w:tcW w:w="1872" w:type="dxa"/>
+            <w:tcMar/>
+          </w:tcPr>
+          <w:p>
+            <w:pPr>
+              <w:pStyle w:val="Normal"/>
+              <w:bidi w:val="0"/>
+              <w:rPr>
+                <w:rFonts w:ascii="Times New Roman" w:hAnsi="Times New Roman" w:eastAsia="Times New Roman" w:cs="Times New Roman"/>
+                <w:b w:val="0"/>
+                <w:bCs w:val="0"/>
+                <w:sz w:val="24"/>
+                <w:szCs w:val="24"/>
+              </w:rPr>
+            </w:pPr>
+            <w:r>
+              <w:rPr>
+                <w:rFonts w:ascii="Times New Roman" w:hAnsi="Times New Roman" w:eastAsia="Times New Roman" w:cs="Times New Roman"/>
+                <w:b w:val="0"/>
+                <w:bCs w:val="0"/>
+                <w:sz w:val="24"/>
+                <w:szCs w:val="24"/>
+              </w:rPr>
+              <w:t>0.87</w:t>
+            </w:r>
+          </w:p>
+        </w:tc>
+        <w:tc>
+          <w:tcPr>
+            <w:tcW w:w="1872" w:type="dxa"/>
+            <w:tcMar/>
+          </w:tcPr>
+          <w:p>
+            <w:pPr>
+              <w:pStyle w:val="Normal"/>
+              <w:bidi w:val="0"/>
+              <w:rPr>
+                <w:rFonts w:ascii="Times New Roman" w:hAnsi="Times New Roman" w:eastAsia="Times New Roman" w:cs="Times New Roman"/>
+                <w:b w:val="0"/>
+                <w:bCs w:val="0"/>
+                <w:sz w:val="24"/>
+                <w:szCs w:val="24"/>
+              </w:rPr>
+            </w:pPr>
+            <w:r>
+              <w:rPr>
+                <w:rFonts w:ascii="Times New Roman" w:hAnsi="Times New Roman" w:eastAsia="Times New Roman" w:cs="Times New Roman"/>
+                <w:b w:val="0"/>
+                <w:bCs w:val="0"/>
+                <w:sz w:val="24"/>
+                <w:szCs w:val="24"/>
+              </w:rPr>
+              <w:t>0.89</w:t>
+            </w:r>
+          </w:p>
+        </w:tc>
+        <w:tc>
+          <w:tcPr>
+            <w:tcW w:w="1872" w:type="dxa"/>
+            <w:tcMar/>
+          </w:tcPr>
+          <w:p>
+            <w:pPr>
+              <w:pStyle w:val="Normal"/>
+              <w:bidi w:val="0"/>
+              <w:rPr>
+                <w:rFonts w:ascii="Times New Roman" w:hAnsi="Times New Roman" w:eastAsia="Times New Roman" w:cs="Times New Roman"/>
+                <w:b w:val="0"/>
+                <w:bCs w:val="0"/>
+                <w:sz w:val="24"/>
+                <w:szCs w:val="24"/>
+              </w:rPr>
+            </w:pPr>
+            <w:r>
+              <w:rPr>
+                <w:rFonts w:ascii="Times New Roman" w:hAnsi="Times New Roman" w:eastAsia="Times New Roman" w:cs="Times New Roman"/>
+                <w:b w:val="0"/>
+                <w:bCs w:val="0"/>
+                <w:sz w:val="24"/>
+                <w:szCs w:val="24"/>
+              </w:rPr>
+              <w:t>0.86</w:t>
+            </w:r>
+          </w:p>
+        </w:tc>
+        <w:tc>
+          <w:tcPr>
+            <w:tcW w:w="1872" w:type="dxa"/>
+            <w:tcMar/>
+          </w:tcPr>
+          <w:p>
+            <w:pPr>
+              <w:pStyle w:val="Normal"/>
+              <w:bidi w:val="0"/>
+              <w:rPr>
+                <w:rFonts w:ascii="Times New Roman" w:hAnsi="Times New Roman" w:eastAsia="Times New Roman" w:cs="Times New Roman"/>
+                <w:b w:val="0"/>
+                <w:bCs w:val="0"/>
+                <w:sz w:val="24"/>
+                <w:szCs w:val="24"/>
+              </w:rPr>
+            </w:pPr>
+            <w:r>
+              <w:rPr>
+                <w:rFonts w:ascii="Times New Roman" w:hAnsi="Times New Roman" w:eastAsia="Times New Roman" w:cs="Times New Roman"/>
+                <w:b w:val="0"/>
+                <w:bCs w:val="0"/>
+                <w:sz w:val="24"/>
+                <w:szCs w:val="24"/>
+              </w:rPr>
+              <w:t>0.87</w:t>
+            </w:r>
+          </w:p>
+        </w:tc>
+      </w:tr>
+      <w:tr>
+        <w:trPr>
+          <w:trHeight w:val="300"/>
+        </w:trPr>
+        <w:tc>
+          <w:tcPr>
+            <w:tcW w:w="1872" w:type="dxa"/>
+            <w:tcMar/>
+          </w:tcPr>
+          <w:p>
+            <w:pPr>
+              <w:pStyle w:val="Normal"/>
+              <w:bidi w:val="0"/>
+              <w:rPr>
+                <w:rFonts w:ascii="Times New Roman" w:hAnsi="Times New Roman" w:eastAsia="Times New Roman" w:cs="Times New Roman"/>
+                <w:b w:val="1"/>
+                <w:bCs w:val="1"/>
+                <w:sz w:val="24"/>
+                <w:szCs w:val="24"/>
+              </w:rPr>
+            </w:pPr>
+            <w:r>
+              <w:rPr>
+                <w:rFonts w:ascii="Times New Roman" w:hAnsi="Times New Roman" w:eastAsia="Times New Roman" w:cs="Times New Roman"/>
+                <w:b w:val="1"/>
+                <w:bCs w:val="1"/>
+                <w:sz w:val="24"/>
+                <w:szCs w:val="24"/>
+              </w:rPr>
+              <w:t>BERT+CNN+BiLSTM</w:t>
+            </w:r>
+            <w:r>
+              <w:rPr>
+                <w:rFonts w:ascii="Times New Roman" w:hAnsi="Times New Roman" w:eastAsia="Times New Roman" w:cs="Times New Roman"/>
+                <w:b w:val="1"/>
+                <w:bCs w:val="1"/>
+                <w:sz w:val="24"/>
+                <w:szCs w:val="24"/>
+              </w:rPr>
+              <w:t xml:space="preserve"> (4 epochs, batch size=16, </w:t>
+            </w:r>
+            <w:r>
+              <w:rPr>
+                <w:rFonts w:ascii="Times New Roman" w:hAnsi="Times New Roman" w:eastAsia="Times New Roman" w:cs="Times New Roman"/>
+                <w:b w:val="1"/>
+                <w:bCs w:val="1"/>
+                <w:sz w:val="24"/>
+                <w:szCs w:val="24"/>
+              </w:rPr>
+              <w:t>lr</w:t>
+            </w:r>
+            <w:r>
+              <w:rPr>
+                <w:rFonts w:ascii="Times New Roman" w:hAnsi="Times New Roman" w:eastAsia="Times New Roman" w:cs="Times New Roman"/>
+                <w:b w:val="1"/>
+                <w:bCs w:val="1"/>
+                <w:sz w:val="24"/>
+                <w:szCs w:val="24"/>
+              </w:rPr>
+              <w:t>=5e-5)</w:t>
+            </w:r>
+          </w:p>
+        </w:tc>
+        <w:tc>
+          <w:tcPr>
+            <w:tcW w:w="1872" w:type="dxa"/>
+            <w:tcMar/>
+          </w:tcPr>
+          <w:p>
+            <w:pPr>
+              <w:pStyle w:val="Normal"/>
+              <w:bidi w:val="0"/>
+              <w:rPr>
+                <w:rFonts w:ascii="Times New Roman" w:hAnsi="Times New Roman" w:eastAsia="Times New Roman" w:cs="Times New Roman"/>
+                <w:b w:val="0"/>
+                <w:bCs w:val="0"/>
+                <w:sz w:val="24"/>
+                <w:szCs w:val="24"/>
+              </w:rPr>
+            </w:pPr>
+            <w:r>
+              <w:rPr>
+                <w:rFonts w:ascii="Times New Roman" w:hAnsi="Times New Roman" w:eastAsia="Times New Roman" w:cs="Times New Roman"/>
+                <w:b w:val="0"/>
+                <w:bCs w:val="0"/>
+                <w:sz w:val="24"/>
+                <w:szCs w:val="24"/>
+              </w:rPr>
+              <w:t>0.87</w:t>
+            </w:r>
+          </w:p>
+        </w:tc>
+        <w:tc>
+          <w:tcPr>
+            <w:tcW w:w="1872" w:type="dxa"/>
+            <w:tcMar/>
+          </w:tcPr>
+          <w:p>
+            <w:pPr>
+              <w:pStyle w:val="Normal"/>
+              <w:bidi w:val="0"/>
+              <w:rPr>
+                <w:rFonts w:ascii="Times New Roman" w:hAnsi="Times New Roman" w:eastAsia="Times New Roman" w:cs="Times New Roman"/>
+                <w:b w:val="0"/>
+                <w:bCs w:val="0"/>
+                <w:sz w:val="24"/>
+                <w:szCs w:val="24"/>
+              </w:rPr>
+            </w:pPr>
+            <w:r>
+              <w:rPr>
+                <w:rFonts w:ascii="Times New Roman" w:hAnsi="Times New Roman" w:eastAsia="Times New Roman" w:cs="Times New Roman"/>
+                <w:b w:val="0"/>
+                <w:bCs w:val="0"/>
+                <w:sz w:val="24"/>
+                <w:szCs w:val="24"/>
+              </w:rPr>
+              <w:t>0.90</w:t>
+            </w:r>
+          </w:p>
+        </w:tc>
+        <w:tc>
+          <w:tcPr>
+            <w:tcW w:w="1872" w:type="dxa"/>
+            <w:tcMar/>
+          </w:tcPr>
+          <w:p>
+            <w:pPr>
+              <w:pStyle w:val="Normal"/>
+              <w:bidi w:val="0"/>
+              <w:rPr>
+                <w:rFonts w:ascii="Times New Roman" w:hAnsi="Times New Roman" w:eastAsia="Times New Roman" w:cs="Times New Roman"/>
+                <w:b w:val="0"/>
+                <w:bCs w:val="0"/>
+                <w:sz w:val="24"/>
+                <w:szCs w:val="24"/>
+              </w:rPr>
+            </w:pPr>
+            <w:r>
+              <w:rPr>
+                <w:rFonts w:ascii="Times New Roman" w:hAnsi="Times New Roman" w:eastAsia="Times New Roman" w:cs="Times New Roman"/>
+                <w:b w:val="0"/>
+                <w:bCs w:val="0"/>
+                <w:sz w:val="24"/>
+                <w:szCs w:val="24"/>
+              </w:rPr>
+              <w:t>0.87</w:t>
+            </w:r>
+          </w:p>
+        </w:tc>
+        <w:tc>
+          <w:tcPr>
+            <w:tcW w:w="1872" w:type="dxa"/>
+            <w:tcMar/>
+          </w:tcPr>
+          <w:p>
+            <w:pPr>
+              <w:pStyle w:val="Normal"/>
+              <w:bidi w:val="0"/>
+              <w:rPr>
+                <w:rFonts w:ascii="Times New Roman" w:hAnsi="Times New Roman" w:eastAsia="Times New Roman" w:cs="Times New Roman"/>
+                <w:b w:val="0"/>
+                <w:bCs w:val="0"/>
+                <w:sz w:val="24"/>
+                <w:szCs w:val="24"/>
+              </w:rPr>
+            </w:pPr>
+            <w:r>
+              <w:rPr>
+                <w:rFonts w:ascii="Times New Roman" w:hAnsi="Times New Roman" w:eastAsia="Times New Roman" w:cs="Times New Roman"/>
+                <w:b w:val="0"/>
+                <w:bCs w:val="0"/>
+                <w:sz w:val="24"/>
+                <w:szCs w:val="24"/>
+              </w:rPr>
+              <w:t>0.87</w:t>
+            </w:r>
+          </w:p>
+        </w:tc>
+      </w:tr>
+      <w:tr>
+        <w:trPr>
+          <w:trHeight w:val="300"/>
+        </w:trPr>
+        <w:tc>
+          <w:tcPr>
+            <w:tcW w:w="1872" w:type="dxa"/>
+            <w:tcMar/>
+          </w:tcPr>
+          <w:p>
+            <w:pPr>
+              <w:pStyle w:val="Normal"/>
+              <w:bidi w:val="0"/>
+              <w:rPr>
+                <w:rFonts w:ascii="Times New Roman" w:hAnsi="Times New Roman" w:eastAsia="Times New Roman" w:cs="Times New Roman"/>
+                <w:b w:val="1"/>
+                <w:bCs w:val="1"/>
+                <w:sz w:val="24"/>
+                <w:szCs w:val="24"/>
+              </w:rPr>
+            </w:pPr>
+            <w:r>
+              <w:rPr>
+                <w:rFonts w:ascii="Times New Roman" w:hAnsi="Times New Roman" w:eastAsia="Times New Roman" w:cs="Times New Roman"/>
+                <w:b w:val="1"/>
+                <w:bCs w:val="1"/>
+                <w:sz w:val="24"/>
+                <w:szCs w:val="24"/>
+              </w:rPr>
+              <w:t>BERT+CNN+BiLSTM</w:t>
+            </w:r>
+            <w:r>
+              <w:rPr>
+                <w:rFonts w:ascii="Times New Roman" w:hAnsi="Times New Roman" w:eastAsia="Times New Roman" w:cs="Times New Roman"/>
+                <w:b w:val="1"/>
+                <w:bCs w:val="1"/>
+                <w:sz w:val="24"/>
+                <w:szCs w:val="24"/>
+              </w:rPr>
+              <w:t xml:space="preserve"> (4 epochs, batch size=16, </w:t>
+            </w:r>
+            <w:r>
+              <w:rPr>
+                <w:rFonts w:ascii="Times New Roman" w:hAnsi="Times New Roman" w:eastAsia="Times New Roman" w:cs="Times New Roman"/>
+                <w:b w:val="1"/>
+                <w:bCs w:val="1"/>
+                <w:sz w:val="24"/>
+                <w:szCs w:val="24"/>
+              </w:rPr>
+              <w:t>lr</w:t>
+            </w:r>
+            <w:r>
+              <w:rPr>
+                <w:rFonts w:ascii="Times New Roman" w:hAnsi="Times New Roman" w:eastAsia="Times New Roman" w:cs="Times New Roman"/>
+                <w:b w:val="1"/>
+                <w:bCs w:val="1"/>
+                <w:sz w:val="24"/>
+                <w:szCs w:val="24"/>
+              </w:rPr>
+              <w:t>=3e-5)</w:t>
+            </w:r>
+          </w:p>
+        </w:tc>
+        <w:tc>
+          <w:tcPr>
+            <w:tcW w:w="1872" w:type="dxa"/>
+            <w:tcMar/>
+          </w:tcPr>
+          <w:p>
+            <w:pPr>
+              <w:pStyle w:val="Normal"/>
+              <w:bidi w:val="0"/>
+              <w:rPr>
+                <w:rFonts w:ascii="Times New Roman" w:hAnsi="Times New Roman" w:eastAsia="Times New Roman" w:cs="Times New Roman"/>
+                <w:b w:val="0"/>
+                <w:bCs w:val="0"/>
+                <w:sz w:val="24"/>
+                <w:szCs w:val="24"/>
+              </w:rPr>
+            </w:pPr>
+            <w:r>
+              <w:rPr>
+                <w:rFonts w:ascii="Times New Roman" w:hAnsi="Times New Roman" w:eastAsia="Times New Roman" w:cs="Times New Roman"/>
+                <w:b w:val="0"/>
+                <w:bCs w:val="0"/>
+                <w:sz w:val="24"/>
+                <w:szCs w:val="24"/>
+              </w:rPr>
+              <w:t>0.90</w:t>
+            </w:r>
+          </w:p>
+        </w:tc>
+        <w:tc>
+          <w:tcPr>
+            <w:tcW w:w="1872" w:type="dxa"/>
+            <w:tcMar/>
+          </w:tcPr>
+          <w:p>
+            <w:pPr>
+              <w:pStyle w:val="Normal"/>
+              <w:bidi w:val="0"/>
+              <w:rPr>
+                <w:rFonts w:ascii="Times New Roman" w:hAnsi="Times New Roman" w:eastAsia="Times New Roman" w:cs="Times New Roman"/>
+                <w:b w:val="0"/>
+                <w:bCs w:val="0"/>
+                <w:sz w:val="24"/>
+                <w:szCs w:val="24"/>
+              </w:rPr>
+            </w:pPr>
+            <w:r>
+              <w:rPr>
+                <w:rFonts w:ascii="Times New Roman" w:hAnsi="Times New Roman" w:eastAsia="Times New Roman" w:cs="Times New Roman"/>
+                <w:b w:val="0"/>
+                <w:bCs w:val="0"/>
+                <w:sz w:val="24"/>
+                <w:szCs w:val="24"/>
+              </w:rPr>
+              <w:t>0.90</w:t>
+            </w:r>
+          </w:p>
+        </w:tc>
+        <w:tc>
+          <w:tcPr>
+            <w:tcW w:w="1872" w:type="dxa"/>
+            <w:tcMar/>
+          </w:tcPr>
+          <w:p>
+            <w:pPr>
+              <w:pStyle w:val="Normal"/>
+              <w:bidi w:val="0"/>
+              <w:rPr>
+                <w:rFonts w:ascii="Times New Roman" w:hAnsi="Times New Roman" w:eastAsia="Times New Roman" w:cs="Times New Roman"/>
+                <w:b w:val="0"/>
+                <w:bCs w:val="0"/>
+                <w:sz w:val="24"/>
+                <w:szCs w:val="24"/>
+              </w:rPr>
+            </w:pPr>
+            <w:r>
+              <w:rPr>
+                <w:rFonts w:ascii="Times New Roman" w:hAnsi="Times New Roman" w:eastAsia="Times New Roman" w:cs="Times New Roman"/>
+                <w:b w:val="0"/>
+                <w:bCs w:val="0"/>
+                <w:sz w:val="24"/>
+                <w:szCs w:val="24"/>
+              </w:rPr>
+              <w:t>0.90</w:t>
+            </w:r>
+          </w:p>
+        </w:tc>
+        <w:tc>
+          <w:tcPr>
+            <w:tcW w:w="1872" w:type="dxa"/>
+            <w:tcMar/>
+          </w:tcPr>
+          <w:p>
+            <w:pPr>
+              <w:pStyle w:val="Normal"/>
+              <w:bidi w:val="0"/>
+              <w:rPr>
+                <w:rFonts w:ascii="Times New Roman" w:hAnsi="Times New Roman" w:eastAsia="Times New Roman" w:cs="Times New Roman"/>
+                <w:b w:val="0"/>
+                <w:bCs w:val="0"/>
+                <w:sz w:val="24"/>
+                <w:szCs w:val="24"/>
+              </w:rPr>
+            </w:pPr>
+            <w:r>
+              <w:rPr>
+                <w:rFonts w:ascii="Times New Roman" w:hAnsi="Times New Roman" w:eastAsia="Times New Roman" w:cs="Times New Roman"/>
+                <w:b w:val="0"/>
+                <w:bCs w:val="0"/>
+                <w:sz w:val="24"/>
+                <w:szCs w:val="24"/>
+              </w:rPr>
+              <w:t>0.90</w:t>
+            </w:r>
+          </w:p>
+        </w:tc>
+      </w:tr>
+    </w:tbl>
+    <w:p>
+      <w:pPr>
+        <w:pStyle w:val="Normal"/>
+        <w:suppressLineNumbers w:val="0"/>
+        <w:bidi w:val="0"/>
+        <w:spacing w:before="0" w:beforeAutospacing="off" w:after="160" w:afterAutospacing="off" w:line="279" w:lineRule="auto"/>
+        <w:ind w:left="0" w:right="0"/>
+        <w:jc w:val="left"/>
+        <w:rPr>
+          <w:rFonts w:ascii="Times New Roman" w:hAnsi="Times New Roman" w:eastAsia="Times New Roman" w:cs="Times New Roman"/>
+          <w:b w:val="0"/>
+          <w:bCs w:val="0"/>
+          <w:sz w:val="22"/>
+          <w:szCs w:val="22"/>
+        </w:rPr>
+      </w:pPr>
+      <w:r>
+        <w:rPr>
+          <w:rFonts w:ascii="Times New Roman" w:hAnsi="Times New Roman" w:eastAsia="Times New Roman" w:cs="Times New Roman"/>
+          <w:b w:val="0"/>
+          <w:bCs w:val="0"/>
+          <w:sz w:val="24"/>
+          <w:szCs w:val="24"/>
+        </w:rPr>
+        <w:t>Note: “</w:t>
+      </w:r>
+      <w:r>
+        <w:rPr>
+          <w:rFonts w:ascii="Times New Roman" w:hAnsi="Times New Roman" w:eastAsia="Times New Roman" w:cs="Times New Roman"/>
+          <w:b w:val="0"/>
+          <w:bCs w:val="0"/>
+          <w:sz w:val="24"/>
+          <w:szCs w:val="24"/>
+        </w:rPr>
+        <w:t>lr</w:t>
+      </w:r>
+      <w:r>
+        <w:rPr>
+          <w:rFonts w:ascii="Times New Roman" w:hAnsi="Times New Roman" w:eastAsia="Times New Roman" w:cs="Times New Roman"/>
+          <w:b w:val="0"/>
+          <w:bCs w:val="0"/>
+          <w:sz w:val="24"/>
+          <w:szCs w:val="24"/>
+        </w:rPr>
+        <w:t>” stands for “learning rate.”</w:t>
+      </w:r>
+    </w:p>
+    <w:p>
+      <w:pPr>
+        <w:pStyle w:val="Normal"/>
+        <w:suppressLineNumbers w:val="0"/>
+        <w:bidi w:val="0"/>
+        <w:spacing w:before="0" w:beforeAutospacing="off" w:after="160" w:afterAutospacing="off" w:line="279" w:lineRule="auto"/>
+        <w:ind w:left="0" w:right="0"/>
+        <w:jc w:val="left"/>
+        <w:rPr>
+          <w:rFonts w:ascii="Times New Roman" w:hAnsi="Times New Roman" w:eastAsia="Times New Roman" w:cs="Times New Roman"/>
+          <w:b w:val="0"/>
+          <w:bCs w:val="0"/>
+          <w:sz w:val="22"/>
+          <w:szCs w:val="22"/>
+        </w:rPr>
+      </w:pPr>
+      <w:r>
+        <w:rPr>
+          <w:rFonts w:ascii="Times New Roman" w:hAnsi="Times New Roman" w:eastAsia="Times New Roman" w:cs="Times New Roman"/>
+          <w:b w:val="0"/>
+          <w:bCs w:val="0"/>
+          <w:sz w:val="24"/>
+          <w:szCs w:val="24"/>
+        </w:rPr>
+        <w:t xml:space="preserve">We can see that, when trained for 3 epochs, the simple BERT model already achieves a decent accuracy (74%). When trained for 2 epochs, it achieves </w:t>
+      </w:r>
+      <w:r>
+        <w:rPr>
+          <w:rFonts w:ascii="Times New Roman" w:hAnsi="Times New Roman" w:eastAsia="Times New Roman" w:cs="Times New Roman"/>
+          <w:b w:val="0"/>
+          <w:bCs w:val="0"/>
+          <w:sz w:val="24"/>
+          <w:szCs w:val="24"/>
+        </w:rPr>
+        <w:t xml:space="preserve">an accuracy </w:t>
+      </w:r>
+      <w:r>
+        <w:rPr>
+          <w:rFonts w:ascii="Times New Roman" w:hAnsi="Times New Roman" w:eastAsia="Times New Roman" w:cs="Times New Roman"/>
+          <w:b w:val="0"/>
+          <w:bCs w:val="0"/>
+          <w:sz w:val="24"/>
+          <w:szCs w:val="24"/>
+        </w:rPr>
+        <w:t>that’s</w:t>
+      </w:r>
+      <w:r>
+        <w:rPr>
+          <w:rFonts w:ascii="Times New Roman" w:hAnsi="Times New Roman" w:eastAsia="Times New Roman" w:cs="Times New Roman"/>
+          <w:b w:val="0"/>
+          <w:bCs w:val="0"/>
+          <w:sz w:val="24"/>
+          <w:szCs w:val="24"/>
+        </w:rPr>
+        <w:t xml:space="preserve"> 3 percents lower. The BERT+LSTM model achieves a greater increase in accuracy when its number of epochs is increased: </w:t>
+      </w:r>
+      <w:r>
+        <w:rPr>
+          <w:rFonts w:ascii="Times New Roman" w:hAnsi="Times New Roman" w:eastAsia="Times New Roman" w:cs="Times New Roman"/>
+          <w:b w:val="0"/>
+          <w:bCs w:val="0"/>
+          <w:sz w:val="24"/>
+          <w:szCs w:val="24"/>
+        </w:rPr>
+        <w:t xml:space="preserve">from </w:t>
+      </w:r>
+      <w:r>
+        <w:rPr>
+          <w:rFonts w:ascii="Times New Roman" w:hAnsi="Times New Roman" w:eastAsia="Times New Roman" w:cs="Times New Roman"/>
+          <w:b w:val="0"/>
+          <w:bCs w:val="0"/>
+          <w:sz w:val="24"/>
+          <w:szCs w:val="24"/>
+        </w:rPr>
+        <w:t>78%</w:t>
+      </w:r>
+      <w:r>
+        <w:rPr>
+          <w:rFonts w:ascii="Times New Roman" w:hAnsi="Times New Roman" w:eastAsia="Times New Roman" w:cs="Times New Roman"/>
+          <w:b w:val="0"/>
+          <w:bCs w:val="0"/>
+          <w:sz w:val="24"/>
+          <w:szCs w:val="24"/>
+        </w:rPr>
+        <w:t xml:space="preserve"> when trained</w:t>
+      </w:r>
+      <w:r>
+        <w:rPr>
+          <w:rFonts w:ascii="Times New Roman" w:hAnsi="Times New Roman" w:eastAsia="Times New Roman" w:cs="Times New Roman"/>
+          <w:b w:val="0"/>
+          <w:bCs w:val="0"/>
+          <w:sz w:val="24"/>
+          <w:szCs w:val="24"/>
+        </w:rPr>
+        <w:t xml:space="preserve"> for 3 epochs</w:t>
+      </w:r>
+      <w:r>
+        <w:rPr>
+          <w:rFonts w:ascii="Times New Roman" w:hAnsi="Times New Roman" w:eastAsia="Times New Roman" w:cs="Times New Roman"/>
+          <w:b w:val="0"/>
+          <w:bCs w:val="0"/>
+          <w:sz w:val="24"/>
+          <w:szCs w:val="24"/>
+        </w:rPr>
+        <w:t xml:space="preserve"> to 87% for 4 epochs.</w:t>
+      </w:r>
+      <w:r>
+        <w:rPr>
+          <w:rFonts w:ascii="Times New Roman" w:hAnsi="Times New Roman" w:eastAsia="Times New Roman" w:cs="Times New Roman"/>
+          <w:b w:val="0"/>
+          <w:bCs w:val="0"/>
+          <w:sz w:val="24"/>
+          <w:szCs w:val="24"/>
+        </w:rPr>
+        <w:t xml:space="preserve"> We see that the second architecture’s best-performing model achieves higher numbers in all metrics than the first architecture’s best-performing model. </w:t>
+      </w:r>
+      <w:r>
+        <w:rPr>
+          <w:rFonts w:ascii="Times New Roman" w:hAnsi="Times New Roman" w:eastAsia="Times New Roman" w:cs="Times New Roman"/>
+          <w:b w:val="0"/>
+          <w:bCs w:val="0"/>
+          <w:sz w:val="24"/>
+          <w:szCs w:val="24"/>
+        </w:rPr>
+        <w:t xml:space="preserve">Furthermore, the </w:t>
+      </w:r>
+      <w:r>
+        <w:rPr>
+          <w:rFonts w:ascii="Times New Roman" w:hAnsi="Times New Roman" w:eastAsia="Times New Roman" w:cs="Times New Roman"/>
+          <w:b w:val="0"/>
+          <w:bCs w:val="0"/>
+          <w:sz w:val="24"/>
+          <w:szCs w:val="24"/>
+        </w:rPr>
+        <w:t>BERT+CNN+BiLSTM</w:t>
+      </w:r>
+      <w:r>
+        <w:rPr>
+          <w:rFonts w:ascii="Times New Roman" w:hAnsi="Times New Roman" w:eastAsia="Times New Roman" w:cs="Times New Roman"/>
+          <w:b w:val="0"/>
+          <w:bCs w:val="0"/>
+          <w:sz w:val="24"/>
+          <w:szCs w:val="24"/>
+        </w:rPr>
+        <w:t xml:space="preserve"> model with batch size=16 and learning rate=5e-5 achieves slightly higher numbers than the BERT+LSTM model with the same hy</w:t>
+      </w:r>
+      <w:r>
+        <w:rPr>
+          <w:rFonts w:ascii="Times New Roman" w:hAnsi="Times New Roman" w:eastAsia="Times New Roman" w:cs="Times New Roman"/>
+          <w:b w:val="0"/>
+          <w:bCs w:val="0"/>
+          <w:sz w:val="24"/>
+          <w:szCs w:val="24"/>
+        </w:rPr>
+        <w:t xml:space="preserve">perparameters. </w:t>
+      </w:r>
+    </w:p>
+    <w:p>
+      <w:pPr>
+        <w:pStyle w:val="Normal"/>
+        <w:suppressLineNumbers w:val="0"/>
+        <w:bidi w:val="0"/>
+        <w:spacing w:before="0" w:beforeAutospacing="off" w:after="160" w:afterAutospacing="off" w:line="279" w:lineRule="auto"/>
+        <w:ind w:left="0" w:right="0"/>
+        <w:jc w:val="left"/>
+        <w:rPr>
+          <w:rFonts w:ascii="Times New Roman" w:hAnsi="Times New Roman" w:eastAsia="Times New Roman" w:cs="Times New Roman"/>
+          <w:b w:val="0"/>
+          <w:bCs w:val="0"/>
+          <w:sz w:val="22"/>
+          <w:szCs w:val="22"/>
+        </w:rPr>
+      </w:pPr>
+      <w:r>
+        <w:rPr>
+          <w:rFonts w:ascii="Times New Roman" w:hAnsi="Times New Roman" w:eastAsia="Times New Roman" w:cs="Times New Roman"/>
+          <w:b w:val="0"/>
+          <w:bCs w:val="0"/>
+          <w:sz w:val="24"/>
+          <w:szCs w:val="24"/>
+        </w:rPr>
+        <w:t xml:space="preserve">Therefore, overall, the third – and most complex – architecture is the best-performing one, whichever metrics we make this judgment upon. The BERT+LSTM architecture </w:t>
+      </w:r>
+      <w:r>
+        <w:rPr>
+          <w:rFonts w:ascii="Times New Roman" w:hAnsi="Times New Roman" w:eastAsia="Times New Roman" w:cs="Times New Roman"/>
+          <w:b w:val="0"/>
+          <w:bCs w:val="0"/>
+          <w:sz w:val="24"/>
+          <w:szCs w:val="24"/>
+        </w:rPr>
+        <w:t>is coming</w:t>
+      </w:r>
+      <w:r>
+        <w:rPr>
+          <w:rFonts w:ascii="Times New Roman" w:hAnsi="Times New Roman" w:eastAsia="Times New Roman" w:cs="Times New Roman"/>
+          <w:b w:val="0"/>
+          <w:bCs w:val="0"/>
+          <w:sz w:val="24"/>
+          <w:szCs w:val="24"/>
+        </w:rPr>
+        <w:t xml:space="preserve"> close. </w:t>
+      </w:r>
+      <w:r>
+        <w:rPr>
+          <w:rFonts w:ascii="Times New Roman" w:hAnsi="Times New Roman" w:eastAsia="Times New Roman" w:cs="Times New Roman"/>
+          <w:b w:val="0"/>
+          <w:bCs w:val="0"/>
+          <w:sz w:val="24"/>
+          <w:szCs w:val="24"/>
+        </w:rPr>
+        <w:t xml:space="preserve">Both </w:t>
+      </w:r>
+      <w:r>
+        <w:rPr>
+          <w:rFonts w:ascii="Times New Roman" w:hAnsi="Times New Roman" w:eastAsia="Times New Roman" w:cs="Times New Roman"/>
+          <w:b w:val="0"/>
+          <w:bCs w:val="0"/>
+          <w:sz w:val="24"/>
+          <w:szCs w:val="24"/>
+        </w:rPr>
+        <w:t>architectures</w:t>
+      </w:r>
+      <w:r>
+        <w:rPr>
+          <w:rFonts w:ascii="Times New Roman" w:hAnsi="Times New Roman" w:eastAsia="Times New Roman" w:cs="Times New Roman"/>
+          <w:b w:val="0"/>
+          <w:bCs w:val="0"/>
+          <w:sz w:val="24"/>
+          <w:szCs w:val="24"/>
+        </w:rPr>
+        <w:t xml:space="preserve"> highly improve upon the simple BERT model.</w:t>
+      </w:r>
+    </w:p>
+    <w:p>
+      <w:pPr>
+        <w:pStyle w:val="Normal"/>
+        <w:suppressLineNumbers w:val="0"/>
+        <w:bidi w:val="0"/>
+        <w:spacing w:before="0" w:beforeAutospacing="off" w:after="160" w:afterAutospacing="off" w:line="279" w:lineRule="auto"/>
+        <w:ind w:left="0" w:right="0"/>
+        <w:jc w:val="left"/>
+        <w:rPr>
+          <w:rFonts w:ascii="Times New Roman" w:hAnsi="Times New Roman" w:eastAsia="Times New Roman" w:cs="Times New Roman"/>
+          <w:b w:val="1"/>
+          <w:bCs w:val="1"/>
+          <w:sz w:val="28"/>
+          <w:szCs w:val="28"/>
+        </w:rPr>
+      </w:pPr>
+      <w:r>
+        <w:rPr>
+          <w:rFonts w:ascii="Times New Roman" w:hAnsi="Times New Roman" w:eastAsia="Times New Roman" w:cs="Times New Roman"/>
+          <w:b w:val="1"/>
+          <w:bCs w:val="1"/>
+          <w:sz w:val="28"/>
+          <w:szCs w:val="28"/>
+        </w:rPr>
+        <w:t>2.3.2 Inference Examples</w:t>
+      </w:r>
+    </w:p>
+    <w:p>
+      <w:pPr>
+        <w:pStyle w:val="Normal"/>
+        <w:suppressLineNumbers w:val="0"/>
+        <w:bidi w:val="0"/>
+        <w:spacing w:before="0" w:beforeAutospacing="off" w:after="160" w:afterAutospacing="off" w:line="279" w:lineRule="auto"/>
+        <w:ind w:left="0" w:right="0"/>
+        <w:jc w:val="left"/>
+        <w:rPr>
+          <w:rFonts w:ascii="Times New Roman" w:hAnsi="Times New Roman" w:eastAsia="Times New Roman" w:cs="Times New Roman"/>
+          <w:b w:val="0"/>
+          <w:bCs w:val="0"/>
+          <w:sz w:val="22"/>
+          <w:szCs w:val="22"/>
+        </w:rPr>
+      </w:pPr>
+      <w:r>
+        <w:rPr>
+          <w:rFonts w:ascii="Times New Roman" w:hAnsi="Times New Roman" w:eastAsia="Times New Roman" w:cs="Times New Roman"/>
+          <w:b w:val="0"/>
+          <w:bCs w:val="0"/>
+          <w:sz w:val="24"/>
+          <w:szCs w:val="24"/>
+        </w:rPr>
+        <w:t>Let us look at how our best model (</w:t>
+      </w:r>
+      <w:r>
+        <w:rPr>
+          <w:rFonts w:ascii="Times New Roman" w:hAnsi="Times New Roman" w:eastAsia="Times New Roman" w:cs="Times New Roman"/>
+          <w:b w:val="0"/>
+          <w:bCs w:val="0"/>
+          <w:sz w:val="24"/>
+          <w:szCs w:val="24"/>
+        </w:rPr>
+        <w:t>BERT+CNN+BiLSTM</w:t>
+      </w:r>
+      <w:r>
+        <w:rPr>
+          <w:rFonts w:ascii="Times New Roman" w:hAnsi="Times New Roman" w:eastAsia="Times New Roman" w:cs="Times New Roman"/>
+          <w:b w:val="0"/>
+          <w:bCs w:val="0"/>
+          <w:sz w:val="24"/>
+          <w:szCs w:val="24"/>
+        </w:rPr>
+        <w:t xml:space="preserve"> trained for 4 epochs with batch size=16 and learning rate=3e-5) performs on some input texts.</w:t>
+      </w:r>
+    </w:p>
+    <w:p>
+      <w:pPr>
+        <w:pStyle w:val="Normal"/>
+        <w:suppressLineNumbers w:val="0"/>
+        <w:bidi w:val="0"/>
+        <w:spacing w:before="0" w:beforeAutospacing="off" w:after="160" w:afterAutospacing="off" w:line="279" w:lineRule="auto"/>
+        <w:ind w:left="0" w:right="0"/>
+        <w:jc w:val="left"/>
+        <w:rPr>
+          <w:rFonts w:ascii="Times New Roman" w:hAnsi="Times New Roman" w:eastAsia="Times New Roman" w:cs="Times New Roman"/>
+          <w:b w:val="0"/>
+          <w:bCs w:val="0"/>
+          <w:sz w:val="28"/>
+          <w:szCs w:val="28"/>
+        </w:rPr>
+      </w:pPr>
+      <w:r>
+        <w:rPr>
+          <w:rFonts w:ascii="Times New Roman" w:hAnsi="Times New Roman" w:eastAsia="Times New Roman" w:cs="Times New Roman"/>
+          <w:b w:val="0"/>
+          <w:bCs w:val="0"/>
+          <w:sz w:val="24"/>
+          <w:szCs w:val="24"/>
+        </w:rPr>
+        <w:t>Visibly biased</w:t>
+      </w:r>
+      <w:r>
+        <w:rPr>
+          <w:rFonts w:ascii="Times New Roman" w:hAnsi="Times New Roman" w:eastAsia="Times New Roman" w:cs="Times New Roman"/>
+          <w:b w:val="0"/>
+          <w:bCs w:val="0"/>
+          <w:sz w:val="24"/>
+          <w:szCs w:val="24"/>
+        </w:rPr>
+        <w:t xml:space="preserve"> sentences are usually classified correctly: “Trump is the best” </w:t>
+      </w:r>
+      <w:r>
+        <w:rPr>
+          <w:rFonts w:ascii="Times New Roman" w:hAnsi="Times New Roman" w:eastAsia="Times New Roman" w:cs="Times New Roman"/>
+          <w:b w:val="0"/>
+          <w:bCs w:val="0"/>
+          <w:sz w:val="24"/>
+          <w:szCs w:val="24"/>
+        </w:rPr>
+        <w:t>is</w:t>
+      </w:r>
+      <w:r>
+        <w:rPr>
+          <w:rFonts w:ascii="Times New Roman" w:hAnsi="Times New Roman" w:eastAsia="Times New Roman" w:cs="Times New Roman"/>
+          <w:b w:val="0"/>
+          <w:bCs w:val="0"/>
+          <w:sz w:val="24"/>
+          <w:szCs w:val="24"/>
+        </w:rPr>
+        <w:t xml:space="preserve"> right-leaning</w:t>
+      </w:r>
+      <w:r>
+        <w:rPr>
+          <w:rFonts w:ascii="Times New Roman" w:hAnsi="Times New Roman" w:eastAsia="Times New Roman" w:cs="Times New Roman"/>
+          <w:b w:val="0"/>
+          <w:bCs w:val="0"/>
+          <w:sz w:val="24"/>
+          <w:szCs w:val="24"/>
+        </w:rPr>
+        <w:t>, while “Democrats are champions of equality and social justice.” is left-leaning. The model also correctly classifies sentences that are more subtle: “It's best to vote for the Republican candidate, as he will conserve America's values.” (right), “Progressive policies are the way forward for America.”</w:t>
+      </w:r>
+      <w:r>
+        <w:rPr>
+          <w:rFonts w:ascii="Times New Roman" w:hAnsi="Times New Roman" w:eastAsia="Times New Roman" w:cs="Times New Roman"/>
+          <w:b w:val="0"/>
+          <w:bCs w:val="0"/>
+          <w:sz w:val="24"/>
+          <w:szCs w:val="24"/>
+        </w:rPr>
+        <w:t xml:space="preserve"> (left). However, it does not obtain the correct answer for this neutral sentence: “Neither Democrats</w:t>
+      </w:r>
+      <w:r>
+        <w:rPr>
+          <w:rFonts w:ascii="Times New Roman" w:hAnsi="Times New Roman" w:eastAsia="Times New Roman" w:cs="Times New Roman"/>
+          <w:b w:val="0"/>
+          <w:bCs w:val="0"/>
+          <w:sz w:val="28"/>
+          <w:szCs w:val="28"/>
+        </w:rPr>
+        <w:t xml:space="preserve"> </w:t>
+      </w:r>
+      <w:r>
+        <w:rPr>
+          <w:rFonts w:ascii="Times New Roman" w:hAnsi="Times New Roman" w:eastAsia="Times New Roman" w:cs="Times New Roman"/>
+          <w:b w:val="0"/>
+          <w:bCs w:val="0"/>
+          <w:sz w:val="24"/>
+          <w:szCs w:val="24"/>
+        </w:rPr>
+        <w:t xml:space="preserve">nor Republicans have all the answers.” Note that the BERT+LSTM model correctly classifies </w:t>
+      </w:r>
+      <w:r>
+        <w:rPr>
+          <w:rFonts w:ascii="Times New Roman" w:hAnsi="Times New Roman" w:eastAsia="Times New Roman" w:cs="Times New Roman"/>
+          <w:b w:val="0"/>
+          <w:bCs w:val="0"/>
+          <w:sz w:val="24"/>
+          <w:szCs w:val="24"/>
+        </w:rPr>
+        <w:t>it</w:t>
+      </w:r>
+      <w:r>
+        <w:rPr>
+          <w:rFonts w:ascii="Times New Roman" w:hAnsi="Times New Roman" w:eastAsia="Times New Roman" w:cs="Times New Roman"/>
+          <w:b w:val="0"/>
+          <w:bCs w:val="0"/>
+          <w:sz w:val="24"/>
+          <w:szCs w:val="24"/>
+        </w:rPr>
+        <w:t xml:space="preserve"> as neutral.</w:t>
+      </w:r>
+    </w:p>
+    <w:p>
+      <w:pPr>
+        <w:pStyle w:val="Normal"/>
+        <w:suppressLineNumbers w:val="0"/>
+        <w:bidi w:val="0"/>
+        <w:spacing w:before="0" w:beforeAutospacing="off" w:after="160" w:afterAutospacing="off" w:line="279" w:lineRule="auto"/>
+        <w:ind w:left="0" w:right="0"/>
+        <w:jc w:val="left"/>
+        <w:rPr>
+          <w:rFonts w:ascii="Times New Roman" w:hAnsi="Times New Roman" w:eastAsia="Times New Roman" w:cs="Times New Roman"/>
+          <w:b w:val="1"/>
+          <w:bCs w:val="1"/>
+          <w:sz w:val="28"/>
+          <w:szCs w:val="28"/>
+        </w:rPr>
+      </w:pPr>
+      <w:r>
+        <w:rPr>
+          <w:rFonts w:ascii="Times New Roman" w:hAnsi="Times New Roman" w:eastAsia="Times New Roman" w:cs="Times New Roman"/>
+          <w:b w:val="1"/>
+          <w:bCs w:val="1"/>
+          <w:sz w:val="28"/>
+          <w:szCs w:val="28"/>
+        </w:rPr>
+        <w:t>2.3.3 Comparison with DBias</w:t>
+      </w:r>
+    </w:p>
+    <w:p>
+      <w:pPr>
+        <w:pStyle w:val="Normal"/>
+        <w:suppressLineNumbers w:val="0"/>
+        <w:bidi w:val="0"/>
+        <w:spacing w:before="0" w:beforeAutospacing="off" w:after="160" w:afterAutospacing="off" w:line="279" w:lineRule="auto"/>
+        <w:ind w:left="0" w:right="0"/>
+        <w:jc w:val="left"/>
+        <w:rPr>
+          <w:rFonts w:ascii="Times New Roman" w:hAnsi="Times New Roman" w:eastAsia="Times New Roman" w:cs="Times New Roman"/>
+          <w:b w:val="0"/>
+          <w:bCs w:val="0"/>
+          <w:sz w:val="22"/>
+          <w:szCs w:val="22"/>
+        </w:rPr>
+      </w:pPr>
+      <w:r>
+        <w:rPr>
+          <w:rFonts w:ascii="Times New Roman" w:hAnsi="Times New Roman" w:eastAsia="Times New Roman" w:cs="Times New Roman"/>
+          <w:b w:val="0"/>
+          <w:bCs w:val="0"/>
+          <w:sz w:val="24"/>
+          <w:szCs w:val="24"/>
+        </w:rPr>
+        <w:t xml:space="preserve">One of the </w:t>
+      </w:r>
+      <w:r>
+        <w:rPr>
+          <w:rFonts w:ascii="Times New Roman" w:hAnsi="Times New Roman" w:eastAsia="Times New Roman" w:cs="Times New Roman"/>
+          <w:b w:val="0"/>
+          <w:bCs w:val="0"/>
+          <w:sz w:val="24"/>
+          <w:szCs w:val="24"/>
+        </w:rPr>
+        <w:t>state-of-the-art</w:t>
+      </w:r>
+      <w:r>
+        <w:rPr>
+          <w:rFonts w:ascii="Times New Roman" w:hAnsi="Times New Roman" w:eastAsia="Times New Roman" w:cs="Times New Roman"/>
+          <w:b w:val="0"/>
+          <w:bCs w:val="0"/>
+          <w:sz w:val="24"/>
+          <w:szCs w:val="24"/>
+        </w:rPr>
+        <w:t xml:space="preserve"> models that we should compare </w:t>
+      </w:r>
+      <w:r>
+        <w:rPr>
+          <w:rFonts w:ascii="Times New Roman" w:hAnsi="Times New Roman" w:eastAsia="Times New Roman" w:cs="Times New Roman"/>
+          <w:b w:val="0"/>
+          <w:bCs w:val="0"/>
+          <w:sz w:val="24"/>
+          <w:szCs w:val="24"/>
+        </w:rPr>
+        <w:t>our</w:t>
+      </w:r>
+      <w:r>
+        <w:rPr>
+          <w:rFonts w:ascii="Times New Roman" w:hAnsi="Times New Roman" w:eastAsia="Times New Roman" w:cs="Times New Roman"/>
+          <w:b w:val="0"/>
+          <w:bCs w:val="0"/>
+          <w:sz w:val="24"/>
+          <w:szCs w:val="24"/>
+        </w:rPr>
+        <w:t xml:space="preserve"> models with is </w:t>
+      </w:r>
+      <w:r>
+        <w:rPr>
+          <w:rFonts w:ascii="Times New Roman" w:hAnsi="Times New Roman" w:eastAsia="Times New Roman" w:cs="Times New Roman"/>
+          <w:b w:val="0"/>
+          <w:bCs w:val="0"/>
+          <w:sz w:val="24"/>
+          <w:szCs w:val="24"/>
+        </w:rPr>
+        <w:t>DBias</w:t>
+      </w:r>
+      <w:r>
+        <w:rPr>
+          <w:rFonts w:ascii="Times New Roman" w:hAnsi="Times New Roman" w:eastAsia="Times New Roman" w:cs="Times New Roman"/>
+          <w:b w:val="0"/>
+          <w:bCs w:val="0"/>
+          <w:sz w:val="24"/>
+          <w:szCs w:val="24"/>
+        </w:rPr>
+        <w:t xml:space="preserve"> (Raza et al., 2022). This </w:t>
+      </w:r>
+      <w:r>
+        <w:rPr>
+          <w:rFonts w:ascii="Times New Roman" w:hAnsi="Times New Roman" w:eastAsia="Times New Roman" w:cs="Times New Roman"/>
+          <w:b w:val="0"/>
+          <w:bCs w:val="0"/>
+          <w:sz w:val="24"/>
+          <w:szCs w:val="24"/>
+        </w:rPr>
+        <w:t xml:space="preserve">Transformer-based model has been downloaded 70,000 times on </w:t>
+      </w:r>
+      <w:r>
+        <w:rPr>
+          <w:rFonts w:ascii="Times New Roman" w:hAnsi="Times New Roman" w:eastAsia="Times New Roman" w:cs="Times New Roman"/>
+          <w:b w:val="0"/>
+          <w:bCs w:val="0"/>
+          <w:sz w:val="24"/>
+          <w:szCs w:val="24"/>
+        </w:rPr>
+        <w:t>pepy.tech</w:t>
+      </w:r>
+      <w:r>
+        <w:rPr>
+          <w:rFonts w:ascii="Times New Roman" w:hAnsi="Times New Roman" w:eastAsia="Times New Roman" w:cs="Times New Roman"/>
+          <w:b w:val="0"/>
+          <w:bCs w:val="0"/>
+          <w:sz w:val="24"/>
+          <w:szCs w:val="24"/>
+        </w:rPr>
+        <w:t xml:space="preserve">. It is not able to classify </w:t>
+      </w:r>
+      <w:r>
+        <w:rPr>
+          <w:rFonts w:ascii="Times New Roman" w:hAnsi="Times New Roman" w:eastAsia="Times New Roman" w:cs="Times New Roman"/>
+          <w:b w:val="0"/>
+          <w:bCs w:val="0"/>
+          <w:sz w:val="24"/>
+          <w:szCs w:val="24"/>
+        </w:rPr>
+        <w:t>te</w:t>
+      </w:r>
+      <w:r>
+        <w:rPr>
+          <w:rFonts w:ascii="Times New Roman" w:hAnsi="Times New Roman" w:eastAsia="Times New Roman" w:cs="Times New Roman"/>
+          <w:b w:val="0"/>
+          <w:bCs w:val="0"/>
+          <w:sz w:val="24"/>
+          <w:szCs w:val="24"/>
+        </w:rPr>
+        <w:t xml:space="preserve">xts as “left” or “right” leaning. Instead, it offers a binary output (biased or unbiased). </w:t>
+      </w:r>
+      <w:r>
+        <w:rPr>
+          <w:rFonts w:ascii="Times New Roman" w:hAnsi="Times New Roman" w:eastAsia="Times New Roman" w:cs="Times New Roman"/>
+          <w:b w:val="0"/>
+          <w:bCs w:val="0"/>
+          <w:sz w:val="24"/>
+          <w:szCs w:val="24"/>
+        </w:rPr>
+        <w:t>In order to</w:t>
+      </w:r>
+      <w:r>
+        <w:rPr>
+          <w:rFonts w:ascii="Times New Roman" w:hAnsi="Times New Roman" w:eastAsia="Times New Roman" w:cs="Times New Roman"/>
+          <w:b w:val="0"/>
+          <w:bCs w:val="0"/>
+          <w:sz w:val="24"/>
+          <w:szCs w:val="24"/>
+        </w:rPr>
+        <w:t xml:space="preserve"> compare our model with it, we will map the “left” and “right” output values to “biased,” and “center” to “unbiased</w:t>
+      </w:r>
+      <w:r>
+        <w:rPr>
+          <w:rFonts w:ascii="Times New Roman" w:hAnsi="Times New Roman" w:eastAsia="Times New Roman" w:cs="Times New Roman"/>
+          <w:b w:val="0"/>
+          <w:bCs w:val="0"/>
+          <w:sz w:val="24"/>
+          <w:szCs w:val="24"/>
+        </w:rPr>
+        <w:t>”.</w:t>
+      </w:r>
+    </w:p>
+    <w:p>
+      <w:pPr>
+        <w:pStyle w:val="Normal"/>
+        <w:suppressLineNumbers w:val="0"/>
+        <w:bidi w:val="0"/>
+        <w:spacing w:before="0" w:beforeAutospacing="off" w:after="160" w:afterAutospacing="off" w:line="279" w:lineRule="auto"/>
+        <w:ind w:left="0" w:right="0"/>
+        <w:jc w:val="left"/>
+        <w:rPr>
+          <w:rFonts w:ascii="Times New Roman" w:hAnsi="Times New Roman" w:eastAsia="Times New Roman" w:cs="Times New Roman"/>
+          <w:b w:val="0"/>
+          <w:bCs w:val="0"/>
+          <w:sz w:val="22"/>
+          <w:szCs w:val="22"/>
+        </w:rPr>
+      </w:pPr>
+      <w:r>
+        <w:rPr>
+          <w:rFonts w:ascii="Times New Roman" w:hAnsi="Times New Roman" w:eastAsia="Times New Roman" w:cs="Times New Roman"/>
+          <w:b w:val="0"/>
+          <w:bCs w:val="0"/>
+          <w:sz w:val="24"/>
+          <w:szCs w:val="24"/>
+        </w:rPr>
+        <w:t xml:space="preserve">On our over-900-article left and right newspapers dataset, </w:t>
+      </w:r>
+      <w:r>
+        <w:rPr>
+          <w:rFonts w:ascii="Times New Roman" w:hAnsi="Times New Roman" w:eastAsia="Times New Roman" w:cs="Times New Roman"/>
+          <w:b w:val="0"/>
+          <w:bCs w:val="0"/>
+          <w:sz w:val="24"/>
+          <w:szCs w:val="24"/>
+        </w:rPr>
+        <w:t>DBias</w:t>
+      </w:r>
+      <w:r>
+        <w:rPr>
+          <w:rFonts w:ascii="Times New Roman" w:hAnsi="Times New Roman" w:eastAsia="Times New Roman" w:cs="Times New Roman"/>
+          <w:b w:val="0"/>
+          <w:bCs w:val="0"/>
+          <w:sz w:val="24"/>
+          <w:szCs w:val="24"/>
+        </w:rPr>
+        <w:t xml:space="preserve"> obtains 74% accuracy, opposed to the 90% accuracy of our best model. Not</w:t>
+      </w:r>
+      <w:r>
+        <w:rPr>
+          <w:rFonts w:ascii="Times New Roman" w:hAnsi="Times New Roman" w:eastAsia="Times New Roman" w:cs="Times New Roman"/>
+          <w:b w:val="0"/>
+          <w:bCs w:val="0"/>
+          <w:sz w:val="24"/>
+          <w:szCs w:val="24"/>
+        </w:rPr>
+        <w:t xml:space="preserve">e that </w:t>
+      </w:r>
+      <w:r>
+        <w:rPr>
+          <w:rFonts w:ascii="Times New Roman" w:hAnsi="Times New Roman" w:eastAsia="Times New Roman" w:cs="Times New Roman"/>
+          <w:b w:val="0"/>
+          <w:bCs w:val="0"/>
+          <w:sz w:val="24"/>
+          <w:szCs w:val="24"/>
+        </w:rPr>
+        <w:t>DBias’s</w:t>
+      </w:r>
+      <w:r>
+        <w:rPr>
+          <w:rFonts w:ascii="Times New Roman" w:hAnsi="Times New Roman" w:eastAsia="Times New Roman" w:cs="Times New Roman"/>
+          <w:b w:val="0"/>
+          <w:bCs w:val="0"/>
+          <w:sz w:val="24"/>
+          <w:szCs w:val="24"/>
+        </w:rPr>
+        <w:t xml:space="preserve"> performance is </w:t>
+      </w:r>
+      <w:r>
+        <w:rPr>
+          <w:rFonts w:ascii="Times New Roman" w:hAnsi="Times New Roman" w:eastAsia="Times New Roman" w:cs="Times New Roman"/>
+          <w:b w:val="0"/>
+          <w:bCs w:val="0"/>
+          <w:sz w:val="24"/>
+          <w:szCs w:val="24"/>
+        </w:rPr>
+        <w:t>similar to</w:t>
+      </w:r>
+      <w:r>
+        <w:rPr>
+          <w:rFonts w:ascii="Times New Roman" w:hAnsi="Times New Roman" w:eastAsia="Times New Roman" w:cs="Times New Roman"/>
+          <w:b w:val="0"/>
+          <w:bCs w:val="0"/>
+          <w:sz w:val="24"/>
+          <w:szCs w:val="24"/>
+        </w:rPr>
+        <w:t xml:space="preserve"> what we obtained with the simple BERT model.</w:t>
+      </w:r>
+    </w:p>
+    <w:p>
+      <w:pPr>
+        <w:pStyle w:val="Normal"/>
+        <w:suppressLineNumbers w:val="0"/>
+        <w:bidi w:val="0"/>
+        <w:spacing w:before="0" w:beforeAutospacing="off" w:after="160" w:afterAutospacing="off" w:line="279" w:lineRule="auto"/>
+        <w:ind w:left="0" w:right="0"/>
+        <w:jc w:val="left"/>
+        <w:rPr>
+          <w:rFonts w:ascii="Times New Roman" w:hAnsi="Times New Roman" w:eastAsia="Times New Roman" w:cs="Times New Roman"/>
+          <w:b w:val="0"/>
+          <w:bCs w:val="0"/>
+          <w:sz w:val="24"/>
+          <w:szCs w:val="24"/>
+        </w:rPr>
+      </w:pPr>
+      <w:r>
+        <w:rPr>
+          <w:rFonts w:ascii="Times New Roman" w:hAnsi="Times New Roman" w:eastAsia="Times New Roman" w:cs="Times New Roman"/>
+          <w:b w:val="0"/>
+          <w:bCs w:val="0"/>
+          <w:sz w:val="24"/>
+          <w:szCs w:val="24"/>
+        </w:rPr>
+        <w:t>In order to</w:t>
+      </w:r>
+      <w:r>
+        <w:rPr>
+          <w:rFonts w:ascii="Times New Roman" w:hAnsi="Times New Roman" w:eastAsia="Times New Roman" w:cs="Times New Roman"/>
+          <w:b w:val="0"/>
+          <w:bCs w:val="0"/>
+          <w:sz w:val="24"/>
+          <w:szCs w:val="24"/>
+        </w:rPr>
+        <w:t xml:space="preserve"> best compare our model with </w:t>
+      </w:r>
+      <w:r>
+        <w:rPr>
+          <w:rFonts w:ascii="Times New Roman" w:hAnsi="Times New Roman" w:eastAsia="Times New Roman" w:cs="Times New Roman"/>
+          <w:b w:val="0"/>
+          <w:bCs w:val="0"/>
+          <w:sz w:val="24"/>
+          <w:szCs w:val="24"/>
+        </w:rPr>
+        <w:t>DBias</w:t>
+      </w:r>
+      <w:r>
+        <w:rPr>
+          <w:rFonts w:ascii="Times New Roman" w:hAnsi="Times New Roman" w:eastAsia="Times New Roman" w:cs="Times New Roman"/>
+          <w:b w:val="0"/>
+          <w:bCs w:val="0"/>
+          <w:sz w:val="24"/>
+          <w:szCs w:val="24"/>
+        </w:rPr>
+        <w:t xml:space="preserve">, we should also use </w:t>
+      </w:r>
+      <w:r>
+        <w:rPr>
+          <w:rFonts w:ascii="Times New Roman" w:hAnsi="Times New Roman" w:eastAsia="Times New Roman" w:cs="Times New Roman"/>
+          <w:b w:val="0"/>
+          <w:bCs w:val="0"/>
+          <w:sz w:val="24"/>
+          <w:szCs w:val="24"/>
+        </w:rPr>
+        <w:t>datasets that are widely used in political bias detection, such as the SemEval-2019 Task 4 dataset</w:t>
+      </w:r>
+      <w:r>
+        <w:rPr>
+          <w:rFonts w:ascii="Times New Roman" w:hAnsi="Times New Roman" w:eastAsia="Times New Roman" w:cs="Times New Roman"/>
+          <w:b w:val="0"/>
+          <w:bCs w:val="0"/>
+          <w:sz w:val="24"/>
+          <w:szCs w:val="24"/>
+        </w:rPr>
+        <w:t>, or on datasets used by Raza et al., like the MBIC dataset they created</w:t>
+      </w:r>
+      <w:r>
+        <w:rPr>
+          <w:rFonts w:ascii="Times New Roman" w:hAnsi="Times New Roman" w:eastAsia="Times New Roman" w:cs="Times New Roman"/>
+          <w:b w:val="0"/>
+          <w:bCs w:val="0"/>
+          <w:sz w:val="24"/>
+          <w:szCs w:val="24"/>
+        </w:rPr>
+        <w:t xml:space="preserve">. </w:t>
+      </w:r>
+      <w:r>
+        <w:rPr>
+          <w:rFonts w:ascii="Times New Roman" w:hAnsi="Times New Roman" w:eastAsia="Times New Roman" w:cs="Times New Roman"/>
+          <w:b w:val="0"/>
+          <w:bCs w:val="0"/>
+          <w:sz w:val="24"/>
+          <w:szCs w:val="24"/>
+        </w:rPr>
+        <w:t>As mentioned previously, testing on these broader datasets will also tell us how well our models generalize to political or media bias in general.</w:t>
+      </w:r>
+    </w:p>
+    <w:p>
+      <w:pPr>
+        <w:pStyle w:val="Normal"/>
+        <w:suppressLineNumbers w:val="0"/>
+        <w:bidi w:val="0"/>
+        <w:spacing w:before="0" w:beforeAutospacing="off" w:after="160" w:afterAutospacing="off" w:line="279" w:lineRule="auto"/>
+        <w:ind w:left="0" w:right="0"/>
+        <w:jc w:val="left"/>
+        <w:rPr>
+          <w:rFonts w:ascii="Times New Roman" w:hAnsi="Times New Roman" w:eastAsia="Times New Roman" w:cs="Times New Roman"/>
+          <w:b w:val="1"/>
+          <w:bCs w:val="1"/>
+          <w:sz w:val="28"/>
+          <w:szCs w:val="28"/>
+        </w:rPr>
+      </w:pPr>
+    </w:p>
+    <w:p>
+      <w:pPr>
+        <w:pStyle w:val="Normal"/>
+        <w:suppressLineNumbers w:val="0"/>
+        <w:bidi w:val="0"/>
+        <w:spacing w:before="0" w:beforeAutospacing="off" w:after="160" w:afterAutospacing="off" w:line="279" w:lineRule="auto"/>
+        <w:ind w:left="0" w:right="0"/>
+        <w:jc w:val="left"/>
+        <w:rPr>
+          <w:rFonts w:ascii="Times New Roman" w:hAnsi="Times New Roman" w:eastAsia="Times New Roman" w:cs="Times New Roman"/>
+          <w:b w:val="0"/>
+          <w:bCs w:val="0"/>
+          <w:sz w:val="28"/>
+          <w:szCs w:val="28"/>
+        </w:rPr>
+      </w:pPr>
+      <w:r>
+        <w:rPr>
+          <w:rFonts w:ascii="Times New Roman" w:hAnsi="Times New Roman" w:eastAsia="Times New Roman" w:cs="Times New Roman"/>
+          <w:b w:val="1"/>
+          <w:bCs w:val="1"/>
+          <w:sz w:val="28"/>
+          <w:szCs w:val="28"/>
+        </w:rPr>
+        <w:t>3 Related Work</w:t>
+      </w:r>
+    </w:p>
+    <w:p>
+      <w:pPr>
+        <w:pStyle w:val="Normal"/>
+        <w:suppressLineNumbers w:val="0"/>
+        <w:bidi w:val="0"/>
+        <w:spacing w:before="0" w:beforeAutospacing="off" w:after="160" w:afterAutospacing="off" w:line="279" w:lineRule="auto"/>
+        <w:ind w:left="0" w:right="0"/>
+        <w:jc w:val="left"/>
+        <w:rPr>
+          <w:rFonts w:ascii="Times New Roman" w:hAnsi="Times New Roman" w:eastAsia="Times New Roman" w:cs="Times New Roman"/>
+          <w:b w:val="1"/>
+          <w:bCs w:val="1"/>
+          <w:sz w:val="22"/>
+          <w:szCs w:val="22"/>
+        </w:rPr>
+      </w:pPr>
+      <w:r>
+        <w:rPr>
+          <w:rFonts w:ascii="Times New Roman" w:hAnsi="Times New Roman" w:eastAsia="Times New Roman" w:cs="Times New Roman"/>
+          <w:b w:val="1"/>
+          <w:bCs w:val="1"/>
+          <w:sz w:val="24"/>
+          <w:szCs w:val="24"/>
+        </w:rPr>
+        <w:t>3.1 Survey of Other Approaches</w:t>
+      </w:r>
+    </w:p>
+    <w:p>
+      <w:pPr>
+        <w:pStyle w:val="Normal"/>
+        <w:suppressLineNumbers w:val="0"/>
+        <w:bidi w:val="0"/>
+        <w:spacing w:before="0" w:beforeAutospacing="off" w:after="160" w:afterAutospacing="off" w:line="279" w:lineRule="auto"/>
+        <w:ind w:left="0" w:right="0"/>
+        <w:jc w:val="left"/>
+        <w:rPr>
+          <w:rFonts w:ascii="Times New Roman" w:hAnsi="Times New Roman" w:eastAsia="Times New Roman" w:cs="Times New Roman"/>
+          <w:b w:val="1"/>
+          <w:bCs w:val="1"/>
+          <w:sz w:val="24"/>
+          <w:szCs w:val="24"/>
+        </w:rPr>
+      </w:pPr>
+      <w:r>
+        <w:rPr>
+          <w:rFonts w:ascii="Times New Roman" w:hAnsi="Times New Roman" w:eastAsia="Times New Roman" w:cs="Times New Roman"/>
+          <w:b w:val="1"/>
+          <w:bCs w:val="1"/>
+          <w:sz w:val="24"/>
+          <w:szCs w:val="24"/>
+        </w:rPr>
+        <w:t xml:space="preserve">3.1.1 Text classification using </w:t>
+      </w:r>
+      <w:r>
+        <w:rPr>
+          <w:rFonts w:ascii="Times New Roman" w:hAnsi="Times New Roman" w:eastAsia="Times New Roman" w:cs="Times New Roman"/>
+          <w:b w:val="1"/>
+          <w:bCs w:val="1"/>
+          <w:sz w:val="24"/>
+          <w:szCs w:val="24"/>
+        </w:rPr>
+        <w:t>architectures similar to ours</w:t>
+      </w:r>
+    </w:p>
+    <w:p>
+      <w:pPr>
+        <w:bidi w:val="0"/>
+        <w:spacing w:before="0" w:beforeAutospacing="off" w:after="160" w:afterAutospacing="off" w:line="279" w:lineRule="auto"/>
+        <w:ind w:left="0" w:right="0"/>
+        <w:jc w:val="left"/>
+        <w:rPr>
+          <w:rFonts w:ascii="Times New Roman" w:hAnsi="Times New Roman" w:eastAsia="Times New Roman" w:cs="Times New Roman"/>
+          <w:b w:val="0"/>
+          <w:bCs w:val="0"/>
+          <w:i w:val="0"/>
+          <w:iCs w:val="0"/>
+          <w:noProof w:val="0"/>
+          <w:sz w:val="24"/>
+          <w:szCs w:val="24"/>
+          <w:lang w:val="en-US"/>
+        </w:rPr>
+      </w:pPr>
+      <w:r>
+        <w:rPr>
+          <w:rFonts w:ascii="Times New Roman" w:hAnsi="Times New Roman" w:eastAsia="Times New Roman" w:cs="Times New Roman"/>
+          <w:b w:val="0"/>
+          <w:bCs w:val="0"/>
+          <w:i w:val="0"/>
+          <w:iCs w:val="0"/>
+          <w:noProof w:val="0"/>
+          <w:sz w:val="24"/>
+          <w:szCs w:val="24"/>
+          <w:lang w:val="en-US"/>
+        </w:rPr>
+        <w:t>Taken individually, BERT achieves state-of-the-art results on many text classification datasets, while LSTMs and CNNs achieve state-of-the-art results in the branch of sentiment analysis (Otter et al., 2019).</w:t>
+      </w:r>
+      <w:r>
+        <w:br/>
+      </w:r>
+      <w:r>
+        <w:tab/>
+      </w:r>
+      <w:r>
+        <w:rPr>
+          <w:rFonts w:ascii="Times New Roman" w:hAnsi="Times New Roman" w:eastAsia="Times New Roman" w:cs="Times New Roman"/>
+          <w:b w:val="0"/>
+          <w:bCs w:val="0"/>
+          <w:i w:val="0"/>
+          <w:iCs w:val="0"/>
+          <w:noProof w:val="0"/>
+          <w:sz w:val="24"/>
+          <w:szCs w:val="24"/>
+          <w:lang w:val="en-US"/>
+        </w:rPr>
+        <w:t xml:space="preserve">Additionally, BERT+CNN+BiLSTM architectures have been used for several classification tasks. However, no significant studies have been conducted on how they can be used to detect political bias in the media. Hence, the present paper takes </w:t>
+      </w:r>
+      <w:r>
+        <w:rPr>
+          <w:rFonts w:ascii="Times New Roman" w:hAnsi="Times New Roman" w:eastAsia="Times New Roman" w:cs="Times New Roman"/>
+          <w:b w:val="1"/>
+          <w:bCs w:val="1"/>
+          <w:i w:val="0"/>
+          <w:iCs w:val="0"/>
+          <w:noProof w:val="0"/>
+          <w:sz w:val="24"/>
+          <w:szCs w:val="24"/>
+          <w:lang w:val="en-US"/>
+        </w:rPr>
+        <w:t>an approach that has not been used before</w:t>
+      </w:r>
+      <w:r>
+        <w:rPr>
+          <w:rFonts w:ascii="Times New Roman" w:hAnsi="Times New Roman" w:eastAsia="Times New Roman" w:cs="Times New Roman"/>
+          <w:b w:val="0"/>
+          <w:bCs w:val="0"/>
+          <w:i w:val="0"/>
+          <w:iCs w:val="0"/>
+          <w:noProof w:val="0"/>
+          <w:sz w:val="24"/>
+          <w:szCs w:val="24"/>
+          <w:lang w:val="en-US"/>
+        </w:rPr>
+        <w:t xml:space="preserve"> for this natural language processing application.</w:t>
+      </w:r>
+    </w:p>
+    <w:p>
+      <w:pPr>
+        <w:bidi w:val="0"/>
+        <w:spacing w:before="0" w:beforeAutospacing="off" w:after="160" w:afterAutospacing="off" w:line="279" w:lineRule="auto"/>
+        <w:ind w:left="0" w:right="0" w:firstLine="720"/>
+        <w:jc w:val="left"/>
+        <w:rPr>
+          <w:rFonts w:ascii="Times New Roman" w:hAnsi="Times New Roman" w:eastAsia="Times New Roman" w:cs="Times New Roman"/>
+          <w:b w:val="0"/>
+          <w:bCs w:val="0"/>
+          <w:i w:val="0"/>
+          <w:iCs w:val="0"/>
+          <w:noProof w:val="0"/>
+          <w:sz w:val="24"/>
+          <w:szCs w:val="24"/>
+          <w:lang w:val="en-US"/>
+        </w:rPr>
+      </w:pPr>
+      <w:r>
+        <w:rPr>
+          <w:rFonts w:ascii="Times New Roman" w:hAnsi="Times New Roman" w:eastAsia="Times New Roman" w:cs="Times New Roman"/>
+          <w:b w:val="0"/>
+          <w:bCs w:val="0"/>
+          <w:i w:val="0"/>
+          <w:iCs w:val="0"/>
+          <w:noProof w:val="0"/>
+          <w:sz w:val="24"/>
+          <w:szCs w:val="24"/>
+          <w:lang w:val="en-US"/>
+        </w:rPr>
+        <w:t>Notable usages of BERT+CNN+BiLSTM architectures include detecting fake news (Alghamdi et al., 2022) and performing sentiment analysis on movie reviews (He et al., 2024 and Gupta et al., 2022).</w:t>
+      </w:r>
+    </w:p>
+    <w:p>
+      <w:pPr>
+        <w:bidi w:val="0"/>
+        <w:spacing w:before="0" w:beforeAutospacing="off" w:after="160" w:afterAutospacing="off" w:line="279" w:lineRule="auto"/>
+        <w:ind w:left="0" w:right="0" w:firstLine="720"/>
+        <w:jc w:val="left"/>
+        <w:rPr>
+          <w:rFonts w:ascii="Times New Roman" w:hAnsi="Times New Roman" w:eastAsia="Times New Roman" w:cs="Times New Roman"/>
+          <w:b w:val="0"/>
+          <w:bCs w:val="0"/>
+          <w:i w:val="0"/>
+          <w:iCs w:val="0"/>
+          <w:noProof w:val="0"/>
+          <w:sz w:val="24"/>
+          <w:szCs w:val="24"/>
+          <w:lang w:val="en-US"/>
+        </w:rPr>
+      </w:pPr>
+      <w:r>
+        <w:rPr>
+          <w:rFonts w:ascii="Times New Roman" w:hAnsi="Times New Roman" w:eastAsia="Times New Roman" w:cs="Times New Roman"/>
+          <w:b w:val="0"/>
+          <w:bCs w:val="0"/>
+          <w:i w:val="0"/>
+          <w:iCs w:val="0"/>
+          <w:noProof w:val="0"/>
+          <w:sz w:val="24"/>
+          <w:szCs w:val="24"/>
+          <w:lang w:val="en-US"/>
+        </w:rPr>
+        <w:t xml:space="preserve">Our hypothesis is that combining the BERT (Bidirectional encoder representations from transformers) (presented in Devlin et al., 2019) encoder with a </w:t>
+      </w:r>
+      <w:r>
+        <w:rPr>
+          <w:rFonts w:ascii="Times New Roman" w:hAnsi="Times New Roman" w:eastAsia="Times New Roman" w:cs="Times New Roman"/>
+          <w:b w:val="0"/>
+          <w:bCs w:val="0"/>
+          <w:i w:val="0"/>
+          <w:iCs w:val="0"/>
+          <w:noProof w:val="0"/>
+          <w:sz w:val="24"/>
+          <w:szCs w:val="24"/>
+          <w:lang w:val="en-US"/>
+        </w:rPr>
+        <w:t>BiLSTM</w:t>
+      </w:r>
+      <w:r>
+        <w:rPr>
+          <w:rFonts w:ascii="Times New Roman" w:hAnsi="Times New Roman" w:eastAsia="Times New Roman" w:cs="Times New Roman"/>
+          <w:b w:val="0"/>
+          <w:bCs w:val="0"/>
+          <w:i w:val="0"/>
+          <w:iCs w:val="0"/>
+          <w:noProof w:val="0"/>
+          <w:sz w:val="24"/>
+          <w:szCs w:val="24"/>
+          <w:lang w:val="en-US"/>
+        </w:rPr>
+        <w:t xml:space="preserve"> (Bidirectional Long Short-Term Memory) model – using the former’s output as input to the latter, and potentially adding CNN layers between them – will create a media bias detector specialized in analyzing the written coverage of the U.S. elections that achieves state-of-the-art performance.</w:t>
+      </w:r>
+    </w:p>
+    <w:p>
+      <w:pPr>
+        <w:pStyle w:val="Normal"/>
+        <w:suppressLineNumbers w:val="0"/>
+        <w:bidi w:val="0"/>
+        <w:spacing w:before="0" w:beforeAutospacing="off" w:after="160" w:afterAutospacing="off" w:line="279" w:lineRule="auto"/>
+        <w:ind w:left="0" w:right="0"/>
+        <w:jc w:val="left"/>
+        <w:rPr>
+          <w:rFonts w:ascii="Times New Roman" w:hAnsi="Times New Roman" w:eastAsia="Times New Roman" w:cs="Times New Roman"/>
+          <w:b w:val="0"/>
+          <w:bCs w:val="0"/>
+          <w:sz w:val="24"/>
+          <w:szCs w:val="24"/>
+        </w:rPr>
+      </w:pPr>
+    </w:p>
+    <w:p>
+      <w:pPr>
+        <w:pStyle w:val="Normal"/>
+        <w:suppressLineNumbers w:val="0"/>
+        <w:bidi w:val="0"/>
+        <w:spacing w:before="0" w:beforeAutospacing="off" w:after="160" w:afterAutospacing="off" w:line="279" w:lineRule="auto"/>
+        <w:ind w:left="0" w:right="0"/>
+        <w:jc w:val="left"/>
+        <w:rPr>
+          <w:rFonts w:ascii="Times New Roman" w:hAnsi="Times New Roman" w:eastAsia="Times New Roman" w:cs="Times New Roman"/>
+          <w:b w:val="1"/>
+          <w:bCs w:val="1"/>
+          <w:sz w:val="24"/>
+          <w:szCs w:val="24"/>
+        </w:rPr>
+      </w:pPr>
+      <w:r>
+        <w:rPr>
+          <w:rFonts w:ascii="Times New Roman" w:hAnsi="Times New Roman" w:eastAsia="Times New Roman" w:cs="Times New Roman"/>
+          <w:b w:val="1"/>
+          <w:bCs w:val="1"/>
+          <w:sz w:val="24"/>
+          <w:szCs w:val="24"/>
+        </w:rPr>
+        <w:t>3.1.2 Political bias or ideology detection</w:t>
+      </w:r>
+    </w:p>
+    <w:p>
+      <w:pPr>
+        <w:bidi w:val="0"/>
+        <w:spacing w:before="0" w:beforeAutospacing="off" w:after="160" w:afterAutospacing="off" w:line="279" w:lineRule="auto"/>
+        <w:ind w:left="0" w:right="0"/>
+        <w:jc w:val="left"/>
+        <w:rPr>
+          <w:rFonts w:ascii="Times New Roman" w:hAnsi="Times New Roman" w:eastAsia="Times New Roman" w:cs="Times New Roman"/>
+          <w:b w:val="0"/>
+          <w:bCs w:val="0"/>
+          <w:i w:val="0"/>
+          <w:iCs w:val="0"/>
+          <w:noProof w:val="0"/>
+          <w:sz w:val="24"/>
+          <w:szCs w:val="24"/>
+          <w:lang w:val="en-US"/>
+        </w:rPr>
+      </w:pPr>
+      <w:r>
+        <w:rPr>
+          <w:rFonts w:ascii="Times New Roman" w:hAnsi="Times New Roman" w:eastAsia="Times New Roman" w:cs="Times New Roman"/>
+          <w:b w:val="0"/>
+          <w:bCs w:val="0"/>
+          <w:i w:val="0"/>
+          <w:iCs w:val="0"/>
+          <w:noProof w:val="0"/>
+          <w:sz w:val="24"/>
+          <w:szCs w:val="24"/>
+          <w:lang w:val="en-US"/>
+        </w:rPr>
+        <w:t>To the author's knowledge, as of November 1, 2024, no studies have been done on building a neural network-based model specifically designed to detect bias in written-text media coverage of U.S. presidential elections.</w:t>
+      </w:r>
+    </w:p>
+    <w:p>
+      <w:pPr>
+        <w:bidi w:val="0"/>
+        <w:spacing w:before="0" w:beforeAutospacing="off" w:after="160" w:afterAutospacing="off" w:line="279" w:lineRule="auto"/>
+        <w:ind w:left="0" w:right="0" w:firstLine="720"/>
+        <w:jc w:val="left"/>
+        <w:rPr>
+          <w:rFonts w:ascii="Times New Roman" w:hAnsi="Times New Roman" w:eastAsia="Times New Roman" w:cs="Times New Roman"/>
+          <w:b w:val="0"/>
+          <w:bCs w:val="0"/>
+          <w:i w:val="0"/>
+          <w:iCs w:val="0"/>
+          <w:noProof w:val="0"/>
+          <w:sz w:val="24"/>
+          <w:szCs w:val="24"/>
+          <w:lang w:val="en-US"/>
+        </w:rPr>
+      </w:pPr>
+      <w:r>
+        <w:rPr>
+          <w:rFonts w:ascii="Times New Roman" w:hAnsi="Times New Roman" w:eastAsia="Times New Roman" w:cs="Times New Roman"/>
+          <w:b w:val="0"/>
+          <w:bCs w:val="0"/>
+          <w:i w:val="0"/>
+          <w:iCs w:val="0"/>
+          <w:noProof w:val="0"/>
+          <w:sz w:val="24"/>
+          <w:szCs w:val="24"/>
+          <w:lang w:val="en-US"/>
+        </w:rPr>
+        <w:t xml:space="preserve">There have been a considerable number of studies on detecting either political bias in written media or political ideology of certain people, without focusing on the </w:t>
+      </w:r>
+      <w:r>
+        <w:rPr>
+          <w:rFonts w:ascii="Times New Roman" w:hAnsi="Times New Roman" w:eastAsia="Times New Roman" w:cs="Times New Roman"/>
+          <w:b w:val="0"/>
+          <w:bCs w:val="0"/>
+          <w:i w:val="0"/>
+          <w:iCs w:val="0"/>
+          <w:noProof w:val="0"/>
+          <w:sz w:val="24"/>
+          <w:szCs w:val="24"/>
+          <w:lang w:val="en-US"/>
+        </w:rPr>
+        <w:t xml:space="preserve">U.S. </w:t>
+      </w:r>
+      <w:r>
+        <w:rPr>
+          <w:rFonts w:ascii="Times New Roman" w:hAnsi="Times New Roman" w:eastAsia="Times New Roman" w:cs="Times New Roman"/>
+          <w:b w:val="0"/>
+          <w:bCs w:val="0"/>
+          <w:i w:val="0"/>
+          <w:iCs w:val="0"/>
+          <w:noProof w:val="0"/>
+          <w:sz w:val="24"/>
+          <w:szCs w:val="24"/>
+          <w:lang w:val="en-US"/>
+        </w:rPr>
+        <w:t>elections.</w:t>
+      </w:r>
+      <w:r>
+        <w:rPr>
+          <w:rFonts w:ascii="Times New Roman" w:hAnsi="Times New Roman" w:eastAsia="Times New Roman" w:cs="Times New Roman"/>
+          <w:b w:val="0"/>
+          <w:bCs w:val="0"/>
+          <w:i w:val="0"/>
+          <w:iCs w:val="0"/>
+          <w:noProof w:val="0"/>
+          <w:sz w:val="24"/>
+          <w:szCs w:val="24"/>
+          <w:lang w:val="en-US"/>
+        </w:rPr>
+        <w:t xml:space="preserve"> Their approaches vary:</w:t>
+      </w:r>
+    </w:p>
+    <w:p>
+      <w:pPr>
+        <w:bidi w:val="0"/>
+        <w:spacing w:before="0" w:beforeAutospacing="off" w:after="160" w:afterAutospacing="off" w:line="279" w:lineRule="auto"/>
+        <w:ind w:left="0" w:right="0" w:firstLine="720"/>
+        <w:jc w:val="left"/>
+        <w:rPr>
+          <w:rFonts w:ascii="Times New Roman" w:hAnsi="Times New Roman" w:eastAsia="Times New Roman" w:cs="Times New Roman"/>
+          <w:b w:val="0"/>
+          <w:bCs w:val="0"/>
+          <w:i w:val="0"/>
+          <w:iCs w:val="0"/>
+          <w:noProof w:val="0"/>
+          <w:sz w:val="24"/>
+          <w:szCs w:val="24"/>
+          <w:lang w:val="en-US"/>
+        </w:rPr>
+      </w:pPr>
+      <w:r>
+        <w:rPr>
+          <w:rFonts w:ascii="Times New Roman" w:hAnsi="Times New Roman" w:eastAsia="Times New Roman" w:cs="Times New Roman"/>
+          <w:b w:val="0"/>
+          <w:bCs w:val="0"/>
+          <w:i w:val="0"/>
+          <w:iCs w:val="0"/>
+          <w:noProof w:val="0"/>
+          <w:sz w:val="24"/>
+          <w:szCs w:val="24"/>
+          <w:lang w:val="en-US"/>
+        </w:rPr>
+        <w:t xml:space="preserve">a) </w:t>
+      </w:r>
+      <w:r>
+        <w:rPr>
+          <w:rFonts w:ascii="Times New Roman" w:hAnsi="Times New Roman" w:eastAsia="Times New Roman" w:cs="Times New Roman"/>
+          <w:b w:val="0"/>
+          <w:bCs w:val="0"/>
+          <w:i w:val="1"/>
+          <w:iCs w:val="1"/>
+          <w:noProof w:val="0"/>
+          <w:sz w:val="24"/>
+          <w:szCs w:val="24"/>
+          <w:lang w:val="en-US"/>
+        </w:rPr>
+        <w:t>Bayesian classifier</w:t>
+      </w:r>
+      <w:r>
+        <w:rPr>
+          <w:rFonts w:ascii="Times New Roman" w:hAnsi="Times New Roman" w:eastAsia="Times New Roman" w:cs="Times New Roman"/>
+          <w:b w:val="0"/>
+          <w:bCs w:val="0"/>
+          <w:i w:val="0"/>
+          <w:iCs w:val="0"/>
+          <w:noProof w:val="0"/>
+          <w:sz w:val="24"/>
+          <w:szCs w:val="24"/>
+          <w:lang w:val="en-US"/>
+        </w:rPr>
+        <w:t xml:space="preserve"> (Fang et al., 2015) or </w:t>
+      </w:r>
+      <w:r>
+        <w:rPr>
+          <w:rFonts w:ascii="Times New Roman" w:hAnsi="Times New Roman" w:eastAsia="Times New Roman" w:cs="Times New Roman"/>
+          <w:b w:val="0"/>
+          <w:bCs w:val="0"/>
+          <w:i w:val="1"/>
+          <w:iCs w:val="1"/>
+          <w:noProof w:val="0"/>
+          <w:sz w:val="24"/>
+          <w:szCs w:val="24"/>
+          <w:lang w:val="en-US"/>
+        </w:rPr>
+        <w:t xml:space="preserve">Bayesian Hidden Markov Models </w:t>
+      </w:r>
+      <w:r>
+        <w:rPr>
+          <w:rFonts w:ascii="Times New Roman" w:hAnsi="Times New Roman" w:eastAsia="Times New Roman" w:cs="Times New Roman"/>
+          <w:b w:val="0"/>
+          <w:bCs w:val="0"/>
+          <w:i w:val="0"/>
+          <w:iCs w:val="0"/>
+          <w:noProof w:val="0"/>
+          <w:sz w:val="24"/>
+          <w:szCs w:val="24"/>
+          <w:lang w:val="en-US"/>
+        </w:rPr>
+        <w:t>(Sim et al., 2013)</w:t>
+      </w:r>
+    </w:p>
+    <w:p>
+      <w:pPr>
+        <w:bidi w:val="0"/>
+        <w:spacing w:before="0" w:beforeAutospacing="off" w:after="160" w:afterAutospacing="off" w:line="279" w:lineRule="auto"/>
+        <w:ind w:left="0" w:right="0" w:firstLine="720"/>
+        <w:jc w:val="left"/>
+        <w:rPr>
+          <w:rFonts w:ascii="Times New Roman" w:hAnsi="Times New Roman" w:eastAsia="Times New Roman" w:cs="Times New Roman"/>
+          <w:b w:val="0"/>
+          <w:bCs w:val="0"/>
+          <w:i w:val="0"/>
+          <w:iCs w:val="0"/>
+          <w:noProof w:val="0"/>
+          <w:sz w:val="24"/>
+          <w:szCs w:val="24"/>
+          <w:lang w:val="en-US"/>
+        </w:rPr>
+      </w:pPr>
+      <w:r>
+        <w:rPr>
+          <w:rFonts w:ascii="Times New Roman" w:hAnsi="Times New Roman" w:eastAsia="Times New Roman" w:cs="Times New Roman"/>
+          <w:b w:val="0"/>
+          <w:bCs w:val="0"/>
+          <w:i w:val="0"/>
+          <w:iCs w:val="0"/>
+          <w:noProof w:val="0"/>
+          <w:sz w:val="24"/>
+          <w:szCs w:val="24"/>
+          <w:lang w:val="en-US"/>
+        </w:rPr>
+        <w:t>b</w:t>
+      </w:r>
+      <w:r>
+        <w:rPr>
+          <w:rFonts w:ascii="Times New Roman" w:hAnsi="Times New Roman" w:eastAsia="Times New Roman" w:cs="Times New Roman"/>
+          <w:b w:val="0"/>
+          <w:bCs w:val="0"/>
+          <w:i w:val="0"/>
+          <w:iCs w:val="0"/>
+          <w:noProof w:val="0"/>
+          <w:sz w:val="24"/>
+          <w:szCs w:val="24"/>
+          <w:lang w:val="en-US"/>
+        </w:rPr>
+        <w:t xml:space="preserve">) </w:t>
+      </w:r>
+      <w:r>
+        <w:rPr>
+          <w:rFonts w:ascii="Times New Roman" w:hAnsi="Times New Roman" w:eastAsia="Times New Roman" w:cs="Times New Roman"/>
+          <w:b w:val="0"/>
+          <w:bCs w:val="0"/>
+          <w:i w:val="1"/>
+          <w:iCs w:val="1"/>
+          <w:noProof w:val="0"/>
+          <w:sz w:val="24"/>
+          <w:szCs w:val="24"/>
+          <w:lang w:val="en-US"/>
+        </w:rPr>
+        <w:t>statistical models such as support vector machines</w:t>
+      </w:r>
+      <w:r>
+        <w:rPr>
+          <w:rFonts w:ascii="Times New Roman" w:hAnsi="Times New Roman" w:eastAsia="Times New Roman" w:cs="Times New Roman"/>
+          <w:b w:val="0"/>
+          <w:bCs w:val="0"/>
+          <w:i w:val="0"/>
+          <w:iCs w:val="0"/>
+          <w:noProof w:val="0"/>
+          <w:sz w:val="24"/>
+          <w:szCs w:val="24"/>
+          <w:lang w:val="en-US"/>
+        </w:rPr>
+        <w:t xml:space="preserve"> (Lin et al., 2006)</w:t>
+      </w:r>
+    </w:p>
+    <w:p>
+      <w:pPr>
+        <w:bidi w:val="0"/>
+        <w:spacing w:before="0" w:beforeAutospacing="off" w:after="160" w:afterAutospacing="off" w:line="279" w:lineRule="auto"/>
+        <w:ind w:left="0" w:right="0" w:firstLine="720"/>
+        <w:jc w:val="left"/>
+        <w:rPr>
+          <w:rFonts w:ascii="Times New Roman" w:hAnsi="Times New Roman" w:eastAsia="Times New Roman" w:cs="Times New Roman"/>
+          <w:b w:val="0"/>
+          <w:bCs w:val="0"/>
+          <w:i w:val="0"/>
+          <w:iCs w:val="0"/>
+          <w:noProof w:val="0"/>
+          <w:sz w:val="24"/>
+          <w:szCs w:val="24"/>
+          <w:lang w:val="en-US"/>
+        </w:rPr>
+      </w:pPr>
+      <w:r>
+        <w:rPr>
+          <w:rFonts w:ascii="Times New Roman" w:hAnsi="Times New Roman" w:eastAsia="Times New Roman" w:cs="Times New Roman"/>
+          <w:b w:val="0"/>
+          <w:bCs w:val="0"/>
+          <w:i w:val="0"/>
+          <w:iCs w:val="0"/>
+          <w:noProof w:val="0"/>
+          <w:sz w:val="24"/>
+          <w:szCs w:val="24"/>
+          <w:lang w:val="en-US"/>
+        </w:rPr>
+        <w:t xml:space="preserve">c) </w:t>
+      </w:r>
+      <w:r>
+        <w:rPr>
+          <w:rFonts w:ascii="Times New Roman" w:hAnsi="Times New Roman" w:eastAsia="Times New Roman" w:cs="Times New Roman"/>
+          <w:b w:val="0"/>
+          <w:bCs w:val="0"/>
+          <w:i w:val="1"/>
+          <w:iCs w:val="1"/>
+          <w:noProof w:val="0"/>
+          <w:sz w:val="24"/>
+          <w:szCs w:val="24"/>
+          <w:lang w:val="en-US"/>
+        </w:rPr>
+        <w:t>recursive neural networks</w:t>
+      </w:r>
+      <w:r>
+        <w:rPr>
+          <w:rFonts w:ascii="Times New Roman" w:hAnsi="Times New Roman" w:eastAsia="Times New Roman" w:cs="Times New Roman"/>
+          <w:b w:val="0"/>
+          <w:bCs w:val="0"/>
+          <w:i w:val="0"/>
+          <w:iCs w:val="0"/>
+          <w:noProof w:val="0"/>
+          <w:sz w:val="24"/>
+          <w:szCs w:val="24"/>
+          <w:lang w:val="en-US"/>
+        </w:rPr>
+        <w:t xml:space="preserve"> (Iyyer et al., 2014)</w:t>
+      </w:r>
+    </w:p>
+    <w:p>
+      <w:pPr>
+        <w:bidi w:val="0"/>
+        <w:spacing w:before="0" w:beforeAutospacing="off" w:after="160" w:afterAutospacing="off" w:line="279" w:lineRule="auto"/>
+        <w:ind w:left="0" w:right="0" w:firstLine="720"/>
+        <w:jc w:val="left"/>
+        <w:rPr>
+          <w:rFonts w:ascii="Times New Roman" w:hAnsi="Times New Roman" w:eastAsia="Times New Roman" w:cs="Times New Roman"/>
+          <w:b w:val="0"/>
+          <w:bCs w:val="0"/>
+          <w:i w:val="0"/>
+          <w:iCs w:val="0"/>
+          <w:noProof w:val="0"/>
+          <w:sz w:val="24"/>
+          <w:szCs w:val="24"/>
+          <w:lang w:val="en-US"/>
+        </w:rPr>
+      </w:pPr>
+      <w:r>
+        <w:rPr>
+          <w:rFonts w:ascii="Times New Roman" w:hAnsi="Times New Roman" w:eastAsia="Times New Roman" w:cs="Times New Roman"/>
+          <w:b w:val="0"/>
+          <w:bCs w:val="0"/>
+          <w:i w:val="0"/>
+          <w:iCs w:val="0"/>
+          <w:noProof w:val="0"/>
+          <w:sz w:val="24"/>
+          <w:szCs w:val="24"/>
+          <w:lang w:val="en-US"/>
+        </w:rPr>
+        <w:t>d</w:t>
+      </w:r>
+      <w:r>
+        <w:rPr>
+          <w:rFonts w:ascii="Times New Roman" w:hAnsi="Times New Roman" w:eastAsia="Times New Roman" w:cs="Times New Roman"/>
+          <w:b w:val="0"/>
+          <w:bCs w:val="0"/>
+          <w:i w:val="0"/>
+          <w:iCs w:val="0"/>
+          <w:noProof w:val="0"/>
+          <w:sz w:val="24"/>
+          <w:szCs w:val="24"/>
+          <w:lang w:val="en-US"/>
+        </w:rPr>
+        <w:t xml:space="preserve">) </w:t>
+      </w:r>
+      <w:r>
+        <w:rPr>
+          <w:rFonts w:ascii="Times New Roman" w:hAnsi="Times New Roman" w:eastAsia="Times New Roman" w:cs="Times New Roman"/>
+          <w:b w:val="0"/>
+          <w:bCs w:val="0"/>
+          <w:i w:val="1"/>
+          <w:iCs w:val="1"/>
+          <w:noProof w:val="0"/>
+          <w:sz w:val="24"/>
+          <w:szCs w:val="24"/>
+          <w:lang w:val="en-US"/>
+        </w:rPr>
+        <w:t>fine-tuning Transformers models, such as BERT, on custom datasets</w:t>
+      </w:r>
+      <w:r>
+        <w:rPr>
+          <w:rFonts w:ascii="Times New Roman" w:hAnsi="Times New Roman" w:eastAsia="Times New Roman" w:cs="Times New Roman"/>
+          <w:b w:val="0"/>
+          <w:bCs w:val="0"/>
+          <w:i w:val="0"/>
+          <w:iCs w:val="0"/>
+          <w:noProof w:val="0"/>
+          <w:sz w:val="24"/>
+          <w:szCs w:val="24"/>
+          <w:lang w:val="en-US"/>
+        </w:rPr>
+        <w:t xml:space="preserve"> (Raza et al., 2022)</w:t>
+      </w:r>
+    </w:p>
+    <w:p>
+      <w:pPr>
+        <w:bidi w:val="0"/>
+        <w:spacing w:before="0" w:beforeAutospacing="off" w:after="160" w:afterAutospacing="off" w:line="279" w:lineRule="auto"/>
+        <w:ind w:left="0" w:right="0" w:firstLine="720"/>
+        <w:jc w:val="left"/>
+        <w:rPr>
+          <w:rFonts w:ascii="Times New Roman" w:hAnsi="Times New Roman" w:eastAsia="Times New Roman" w:cs="Times New Roman"/>
+          <w:b w:val="0"/>
+          <w:bCs w:val="0"/>
+          <w:i w:val="0"/>
+          <w:iCs w:val="0"/>
+          <w:noProof w:val="0"/>
+          <w:sz w:val="24"/>
+          <w:szCs w:val="24"/>
+          <w:lang w:val="en-US"/>
+        </w:rPr>
+      </w:pPr>
+      <w:r>
+        <w:rPr>
+          <w:rFonts w:ascii="Times New Roman" w:hAnsi="Times New Roman" w:eastAsia="Times New Roman" w:cs="Times New Roman"/>
+          <w:b w:val="0"/>
+          <w:bCs w:val="0"/>
+          <w:i w:val="0"/>
+          <w:iCs w:val="0"/>
+          <w:noProof w:val="0"/>
+          <w:sz w:val="24"/>
+          <w:szCs w:val="24"/>
+          <w:lang w:val="en-US"/>
+        </w:rPr>
+        <w:t>e</w:t>
+      </w:r>
+      <w:r>
+        <w:rPr>
+          <w:rFonts w:ascii="Times New Roman" w:hAnsi="Times New Roman" w:eastAsia="Times New Roman" w:cs="Times New Roman"/>
+          <w:b w:val="0"/>
+          <w:bCs w:val="0"/>
+          <w:i w:val="0"/>
+          <w:iCs w:val="0"/>
+          <w:noProof w:val="0"/>
+          <w:sz w:val="24"/>
+          <w:szCs w:val="24"/>
+          <w:lang w:val="en-US"/>
+        </w:rPr>
+        <w:t xml:space="preserve">) </w:t>
+      </w:r>
+      <w:r>
+        <w:rPr>
+          <w:rFonts w:ascii="Times New Roman" w:hAnsi="Times New Roman" w:eastAsia="Times New Roman" w:cs="Times New Roman"/>
+          <w:b w:val="0"/>
+          <w:bCs w:val="0"/>
+          <w:i w:val="1"/>
+          <w:iCs w:val="1"/>
+          <w:noProof w:val="0"/>
+          <w:sz w:val="24"/>
+          <w:szCs w:val="24"/>
+          <w:lang w:val="en-US"/>
+        </w:rPr>
+        <w:t xml:space="preserve">LSTMs </w:t>
+      </w:r>
+      <w:r>
+        <w:rPr>
+          <w:rFonts w:ascii="Times New Roman" w:hAnsi="Times New Roman" w:eastAsia="Times New Roman" w:cs="Times New Roman"/>
+          <w:b w:val="0"/>
+          <w:bCs w:val="0"/>
+          <w:i w:val="0"/>
+          <w:iCs w:val="0"/>
+          <w:noProof w:val="0"/>
+          <w:sz w:val="24"/>
+          <w:szCs w:val="24"/>
+          <w:lang w:val="en-US"/>
+        </w:rPr>
+        <w:t>(Baly et al., 2020)</w:t>
+      </w:r>
+    </w:p>
+    <w:p>
+      <w:pPr>
+        <w:bidi w:val="0"/>
+        <w:spacing w:before="0" w:beforeAutospacing="off" w:after="160" w:afterAutospacing="off" w:line="279" w:lineRule="auto"/>
+        <w:ind w:left="0" w:right="0" w:firstLine="720"/>
+        <w:jc w:val="left"/>
+        <w:rPr>
+          <w:rFonts w:ascii="Times New Roman" w:hAnsi="Times New Roman" w:eastAsia="Times New Roman" w:cs="Times New Roman"/>
+          <w:b w:val="0"/>
+          <w:bCs w:val="0"/>
+          <w:sz w:val="24"/>
+          <w:szCs w:val="24"/>
+        </w:rPr>
+      </w:pPr>
+      <w:r>
+        <w:rPr>
+          <w:rFonts w:ascii="Times New Roman" w:hAnsi="Times New Roman" w:eastAsia="Times New Roman" w:cs="Times New Roman"/>
+          <w:b w:val="0"/>
+          <w:bCs w:val="0"/>
+          <w:sz w:val="24"/>
+          <w:szCs w:val="24"/>
+        </w:rPr>
+        <w:t xml:space="preserve">Some of the papers </w:t>
+      </w:r>
+      <w:r>
+        <w:rPr>
+          <w:rFonts w:ascii="Times New Roman" w:hAnsi="Times New Roman" w:eastAsia="Times New Roman" w:cs="Times New Roman"/>
+          <w:b w:val="0"/>
+          <w:bCs w:val="0"/>
+          <w:sz w:val="24"/>
+          <w:szCs w:val="24"/>
+        </w:rPr>
+        <w:t>enumerated</w:t>
+      </w:r>
+      <w:r>
+        <w:rPr>
+          <w:rFonts w:ascii="Times New Roman" w:hAnsi="Times New Roman" w:eastAsia="Times New Roman" w:cs="Times New Roman"/>
+          <w:b w:val="0"/>
+          <w:bCs w:val="0"/>
+          <w:sz w:val="24"/>
+          <w:szCs w:val="24"/>
+        </w:rPr>
+        <w:t xml:space="preserve"> above use classic methods (Fang et al., 2015, Sim et al., 2013, Lin et al., 2006)</w:t>
+      </w:r>
+      <w:r>
+        <w:rPr>
+          <w:rFonts w:ascii="Times New Roman" w:hAnsi="Times New Roman" w:eastAsia="Times New Roman" w:cs="Times New Roman"/>
+          <w:b w:val="0"/>
+          <w:bCs w:val="0"/>
+          <w:sz w:val="24"/>
+          <w:szCs w:val="24"/>
+        </w:rPr>
+        <w:t xml:space="preserve">, without creating a large neural network. This is </w:t>
+      </w:r>
+      <w:r>
+        <w:rPr>
+          <w:rFonts w:ascii="Times New Roman" w:hAnsi="Times New Roman" w:eastAsia="Times New Roman" w:cs="Times New Roman"/>
+          <w:b w:val="0"/>
+          <w:bCs w:val="0"/>
+          <w:sz w:val="24"/>
+          <w:szCs w:val="24"/>
+        </w:rPr>
+        <w:t>a very different</w:t>
+      </w:r>
+      <w:r>
+        <w:rPr>
+          <w:rFonts w:ascii="Times New Roman" w:hAnsi="Times New Roman" w:eastAsia="Times New Roman" w:cs="Times New Roman"/>
+          <w:b w:val="0"/>
+          <w:bCs w:val="0"/>
+          <w:sz w:val="24"/>
+          <w:szCs w:val="24"/>
+        </w:rPr>
+        <w:t xml:space="preserve"> approach from ours. The latest </w:t>
+      </w:r>
+      <w:r>
+        <w:rPr>
+          <w:rFonts w:ascii="Times New Roman" w:hAnsi="Times New Roman" w:eastAsia="Times New Roman" w:cs="Times New Roman"/>
+          <w:b w:val="0"/>
+          <w:bCs w:val="0"/>
+          <w:sz w:val="24"/>
+          <w:szCs w:val="24"/>
+        </w:rPr>
+        <w:t>state-of-the-art</w:t>
+      </w:r>
+      <w:r>
+        <w:rPr>
+          <w:rFonts w:ascii="Times New Roman" w:hAnsi="Times New Roman" w:eastAsia="Times New Roman" w:cs="Times New Roman"/>
+          <w:b w:val="0"/>
+          <w:bCs w:val="0"/>
+          <w:sz w:val="24"/>
+          <w:szCs w:val="24"/>
+        </w:rPr>
+        <w:t xml:space="preserve"> models in political bias detection are b</w:t>
+      </w:r>
+      <w:r>
+        <w:rPr>
+          <w:rFonts w:ascii="Times New Roman" w:hAnsi="Times New Roman" w:eastAsia="Times New Roman" w:cs="Times New Roman"/>
+          <w:b w:val="0"/>
+          <w:bCs w:val="0"/>
+          <w:sz w:val="24"/>
+          <w:szCs w:val="24"/>
+        </w:rPr>
+        <w:t>ased on neural networks</w:t>
+      </w:r>
+      <w:r>
+        <w:rPr>
+          <w:rFonts w:ascii="Times New Roman" w:hAnsi="Times New Roman" w:eastAsia="Times New Roman" w:cs="Times New Roman"/>
+          <w:b w:val="0"/>
+          <w:bCs w:val="0"/>
+          <w:sz w:val="24"/>
+          <w:szCs w:val="24"/>
+        </w:rPr>
+        <w:t xml:space="preserve">. The models that are most </w:t>
+      </w:r>
+      <w:r>
+        <w:rPr>
+          <w:rFonts w:ascii="Times New Roman" w:hAnsi="Times New Roman" w:eastAsia="Times New Roman" w:cs="Times New Roman"/>
+          <w:b w:val="0"/>
+          <w:bCs w:val="0"/>
+          <w:sz w:val="24"/>
+          <w:szCs w:val="24"/>
+        </w:rPr>
+        <w:t>similar to</w:t>
+      </w:r>
+      <w:r>
+        <w:rPr>
+          <w:rFonts w:ascii="Times New Roman" w:hAnsi="Times New Roman" w:eastAsia="Times New Roman" w:cs="Times New Roman"/>
+          <w:b w:val="0"/>
+          <w:bCs w:val="0"/>
+          <w:sz w:val="24"/>
+          <w:szCs w:val="24"/>
+        </w:rPr>
+        <w:t xml:space="preserve"> ours are the Transformers-based model proposed by Raza et al., and the LSTM model proposed by Baly et al. </w:t>
+      </w:r>
+    </w:p>
+    <w:p>
+      <w:pPr>
+        <w:pStyle w:val="Normal"/>
+        <w:suppressLineNumbers w:val="0"/>
+        <w:bidi w:val="0"/>
+        <w:spacing w:before="0" w:beforeAutospacing="off" w:after="160" w:afterAutospacing="off" w:line="279" w:lineRule="auto"/>
+        <w:ind w:left="0" w:right="0" w:firstLine="720"/>
+        <w:jc w:val="left"/>
+        <w:rPr>
+          <w:rFonts w:ascii="Times New Roman" w:hAnsi="Times New Roman" w:eastAsia="Times New Roman" w:cs="Times New Roman"/>
+          <w:b w:val="0"/>
+          <w:bCs w:val="0"/>
+          <w:sz w:val="24"/>
+          <w:szCs w:val="24"/>
+        </w:rPr>
+      </w:pPr>
+      <w:r>
+        <w:rPr>
+          <w:rFonts w:ascii="Times New Roman" w:hAnsi="Times New Roman" w:eastAsia="Times New Roman" w:cs="Times New Roman"/>
+          <w:b w:val="0"/>
+          <w:bCs w:val="0"/>
+          <w:sz w:val="24"/>
+          <w:szCs w:val="24"/>
+        </w:rPr>
+        <w:t>The main difference between our models and the Transformer models proposed by Raza et al. is that our models have CNN and LSTM layers following BERT. W</w:t>
+      </w:r>
+      <w:r>
+        <w:rPr>
+          <w:rFonts w:ascii="Times New Roman" w:hAnsi="Times New Roman" w:eastAsia="Times New Roman" w:cs="Times New Roman"/>
+          <w:b w:val="0"/>
+          <w:bCs w:val="0"/>
+          <w:sz w:val="24"/>
+          <w:szCs w:val="24"/>
+        </w:rPr>
+        <w:t>e expect this to make our models perform better,</w:t>
+      </w:r>
+      <w:r>
+        <w:rPr>
+          <w:rFonts w:ascii="Times New Roman" w:hAnsi="Times New Roman" w:eastAsia="Times New Roman" w:cs="Times New Roman"/>
+          <w:b w:val="0"/>
+          <w:bCs w:val="0"/>
+          <w:sz w:val="24"/>
+          <w:szCs w:val="24"/>
+        </w:rPr>
+        <w:t xml:space="preserve"> as we expect BERT’s encodings to </w:t>
+      </w:r>
+      <w:r>
+        <w:rPr>
+          <w:rFonts w:ascii="Times New Roman" w:hAnsi="Times New Roman" w:eastAsia="Times New Roman" w:cs="Times New Roman"/>
+          <w:b w:val="0"/>
+          <w:bCs w:val="0"/>
+          <w:sz w:val="24"/>
+          <w:szCs w:val="24"/>
+        </w:rPr>
+        <w:t>benefit</w:t>
+      </w:r>
+      <w:r>
+        <w:rPr>
+          <w:rFonts w:ascii="Times New Roman" w:hAnsi="Times New Roman" w:eastAsia="Times New Roman" w:cs="Times New Roman"/>
+          <w:b w:val="0"/>
+          <w:bCs w:val="0"/>
+          <w:sz w:val="24"/>
+          <w:szCs w:val="24"/>
+        </w:rPr>
+        <w:t xml:space="preserve"> from the feature extraction provided by CNN and LSTM networks.</w:t>
+      </w:r>
+      <w:r>
+        <w:rPr>
+          <w:rFonts w:ascii="Times New Roman" w:hAnsi="Times New Roman" w:eastAsia="Times New Roman" w:cs="Times New Roman"/>
+          <w:b w:val="0"/>
+          <w:bCs w:val="0"/>
+          <w:sz w:val="24"/>
+          <w:szCs w:val="24"/>
+        </w:rPr>
+        <w:t xml:space="preserve"> </w:t>
+      </w:r>
+    </w:p>
+    <w:p>
+      <w:pPr>
+        <w:pStyle w:val="Normal"/>
+        <w:suppressLineNumbers w:val="0"/>
+        <w:bidi w:val="0"/>
+        <w:spacing w:before="0" w:beforeAutospacing="off" w:after="160" w:afterAutospacing="off" w:line="279" w:lineRule="auto"/>
+        <w:ind w:left="0" w:right="0" w:firstLine="720"/>
+        <w:jc w:val="left"/>
+        <w:rPr>
+          <w:rFonts w:ascii="Times New Roman" w:hAnsi="Times New Roman" w:eastAsia="Times New Roman" w:cs="Times New Roman"/>
+          <w:b w:val="0"/>
+          <w:bCs w:val="0"/>
+          <w:sz w:val="24"/>
+          <w:szCs w:val="24"/>
+        </w:rPr>
+      </w:pPr>
+      <w:r>
+        <w:rPr>
+          <w:rFonts w:ascii="Times New Roman" w:hAnsi="Times New Roman" w:eastAsia="Times New Roman" w:cs="Times New Roman"/>
+          <w:b w:val="0"/>
+          <w:bCs w:val="0"/>
+          <w:sz w:val="24"/>
+          <w:szCs w:val="24"/>
+        </w:rPr>
+        <w:t>Baly</w:t>
+      </w:r>
+      <w:r>
+        <w:rPr>
+          <w:rFonts w:ascii="Times New Roman" w:hAnsi="Times New Roman" w:eastAsia="Times New Roman" w:cs="Times New Roman"/>
+          <w:b w:val="0"/>
+          <w:bCs w:val="0"/>
+          <w:sz w:val="24"/>
+          <w:szCs w:val="24"/>
+        </w:rPr>
+        <w:t xml:space="preserve"> et al. create two separate models: one using BERT, and the other using LSTM. They do not combine them into a single model, nor do they add CNN layers. </w:t>
+      </w:r>
+    </w:p>
+    <w:p>
+      <w:pPr>
+        <w:pStyle w:val="Normal"/>
+        <w:suppressLineNumbers w:val="0"/>
+        <w:bidi w:val="0"/>
+        <w:spacing w:before="0" w:beforeAutospacing="off" w:after="160" w:afterAutospacing="off" w:line="279" w:lineRule="auto"/>
+        <w:ind w:left="0" w:right="0" w:firstLine="0"/>
+        <w:jc w:val="left"/>
+        <w:rPr>
+          <w:rFonts w:ascii="Times New Roman" w:hAnsi="Times New Roman" w:eastAsia="Times New Roman" w:cs="Times New Roman"/>
+          <w:b w:val="1"/>
+          <w:bCs w:val="1"/>
+          <w:sz w:val="24"/>
+          <w:szCs w:val="24"/>
+        </w:rPr>
+      </w:pPr>
+      <w:r>
+        <w:rPr>
+          <w:rFonts w:ascii="Times New Roman" w:hAnsi="Times New Roman" w:eastAsia="Times New Roman" w:cs="Times New Roman"/>
+          <w:b w:val="1"/>
+          <w:bCs w:val="1"/>
+          <w:sz w:val="24"/>
+          <w:szCs w:val="24"/>
+        </w:rPr>
+        <w:t>3.2 Areas Expected to Improve Upon</w:t>
+      </w:r>
+    </w:p>
+    <w:p>
+      <w:pPr>
+        <w:pStyle w:val="Normal"/>
+        <w:suppressLineNumbers w:val="0"/>
+        <w:bidi w:val="0"/>
+        <w:spacing w:before="0" w:beforeAutospacing="off" w:after="160" w:afterAutospacing="off" w:line="279" w:lineRule="auto"/>
+        <w:ind w:left="0" w:right="0" w:firstLine="0"/>
+        <w:jc w:val="left"/>
+        <w:rPr>
+          <w:rFonts w:ascii="Times New Roman" w:hAnsi="Times New Roman" w:eastAsia="Times New Roman" w:cs="Times New Roman"/>
+          <w:b w:val="0"/>
+          <w:bCs w:val="0"/>
+          <w:sz w:val="24"/>
+          <w:szCs w:val="24"/>
+        </w:rPr>
+      </w:pPr>
+      <w:r>
+        <w:rPr>
+          <w:rFonts w:ascii="Times New Roman" w:hAnsi="Times New Roman" w:eastAsia="Times New Roman" w:cs="Times New Roman"/>
+          <w:b w:val="0"/>
+          <w:bCs w:val="0"/>
+          <w:sz w:val="24"/>
+          <w:szCs w:val="24"/>
+        </w:rPr>
+        <w:t>Due to our models focusing on U.S.</w:t>
+      </w:r>
+      <w:r>
+        <w:rPr>
+          <w:rFonts w:ascii="Times New Roman" w:hAnsi="Times New Roman" w:eastAsia="Times New Roman" w:cs="Times New Roman"/>
+          <w:b w:val="0"/>
+          <w:bCs w:val="0"/>
+          <w:sz w:val="24"/>
+          <w:szCs w:val="24"/>
+        </w:rPr>
+        <w:t xml:space="preserve"> presidential</w:t>
+      </w:r>
+      <w:r>
+        <w:rPr>
+          <w:rFonts w:ascii="Times New Roman" w:hAnsi="Times New Roman" w:eastAsia="Times New Roman" w:cs="Times New Roman"/>
+          <w:b w:val="0"/>
+          <w:bCs w:val="0"/>
+          <w:sz w:val="24"/>
+          <w:szCs w:val="24"/>
+        </w:rPr>
+        <w:t xml:space="preserve"> elections, we expect them to obtain better results on data about these events. </w:t>
+      </w:r>
+      <w:r>
+        <w:rPr>
+          <w:rFonts w:ascii="Times New Roman" w:hAnsi="Times New Roman" w:eastAsia="Times New Roman" w:cs="Times New Roman"/>
+          <w:b w:val="0"/>
+          <w:bCs w:val="0"/>
+          <w:sz w:val="24"/>
+          <w:szCs w:val="24"/>
+        </w:rPr>
+        <w:t xml:space="preserve">We expect to perform better both when doing a 3-class classification (left/right/center) and when doing a binary classification (biased/unbiased). </w:t>
+      </w:r>
+      <w:r>
+        <w:rPr>
+          <w:rFonts w:ascii="Times New Roman" w:hAnsi="Times New Roman" w:eastAsia="Times New Roman" w:cs="Times New Roman"/>
+          <w:b w:val="0"/>
+          <w:bCs w:val="0"/>
+          <w:sz w:val="24"/>
+          <w:szCs w:val="24"/>
+        </w:rPr>
+        <w:t xml:space="preserve">We expect to improve upon all the metrics we test (accuracy, precision, recall, macro F1). </w:t>
+      </w:r>
+    </w:p>
+    <w:p>
+      <w:pPr>
+        <w:pStyle w:val="Normal"/>
+        <w:suppressLineNumbers w:val="0"/>
+        <w:bidi w:val="0"/>
+        <w:spacing w:before="0" w:beforeAutospacing="off" w:after="160" w:afterAutospacing="off" w:line="279" w:lineRule="auto"/>
+        <w:ind w:left="0" w:right="0" w:firstLine="0"/>
+        <w:jc w:val="left"/>
+        <w:rPr>
+          <w:rFonts w:ascii="Times New Roman" w:hAnsi="Times New Roman" w:eastAsia="Times New Roman" w:cs="Times New Roman"/>
+          <w:b w:val="0"/>
+          <w:bCs w:val="0"/>
+          <w:sz w:val="24"/>
+          <w:szCs w:val="24"/>
+        </w:rPr>
+      </w:pPr>
+      <w:r>
+        <w:rPr>
+          <w:rFonts w:ascii="Times New Roman" w:hAnsi="Times New Roman" w:eastAsia="Times New Roman" w:cs="Times New Roman"/>
+          <w:b w:val="0"/>
+          <w:bCs w:val="0"/>
+          <w:sz w:val="24"/>
+          <w:szCs w:val="24"/>
+        </w:rPr>
+        <w:t>However, for detec</w:t>
+      </w:r>
+      <w:r>
+        <w:rPr>
+          <w:rFonts w:ascii="Times New Roman" w:hAnsi="Times New Roman" w:eastAsia="Times New Roman" w:cs="Times New Roman"/>
+          <w:b w:val="0"/>
+          <w:bCs w:val="0"/>
+          <w:sz w:val="24"/>
+          <w:szCs w:val="24"/>
+        </w:rPr>
+        <w:t xml:space="preserve">ting political bias in general, without focusing on U.S. elections, we expect </w:t>
+      </w:r>
+      <w:r>
+        <w:rPr>
+          <w:rFonts w:ascii="Times New Roman" w:hAnsi="Times New Roman" w:eastAsia="Times New Roman" w:cs="Times New Roman"/>
+          <w:b w:val="0"/>
+          <w:bCs w:val="0"/>
+          <w:sz w:val="24"/>
+          <w:szCs w:val="24"/>
+        </w:rPr>
+        <w:t>state-of-the-art</w:t>
+      </w:r>
+      <w:r>
+        <w:rPr>
+          <w:rFonts w:ascii="Times New Roman" w:hAnsi="Times New Roman" w:eastAsia="Times New Roman" w:cs="Times New Roman"/>
+          <w:b w:val="0"/>
+          <w:bCs w:val="0"/>
+          <w:sz w:val="24"/>
+          <w:szCs w:val="24"/>
+        </w:rPr>
+        <w:t xml:space="preserve"> models to surpass our performance. Our models might achieve satisfactory results on those more general tasks </w:t>
+      </w:r>
+      <w:r>
+        <w:rPr>
+          <w:rFonts w:ascii="Times New Roman" w:hAnsi="Times New Roman" w:eastAsia="Times New Roman" w:cs="Times New Roman"/>
+          <w:b w:val="0"/>
+          <w:bCs w:val="0"/>
+          <w:sz w:val="24"/>
+          <w:szCs w:val="24"/>
+        </w:rPr>
+        <w:t>too, if</w:t>
+      </w:r>
+      <w:r>
+        <w:rPr>
+          <w:rFonts w:ascii="Times New Roman" w:hAnsi="Times New Roman" w:eastAsia="Times New Roman" w:cs="Times New Roman"/>
+          <w:b w:val="0"/>
+          <w:bCs w:val="0"/>
+          <w:sz w:val="24"/>
+          <w:szCs w:val="24"/>
+        </w:rPr>
+        <w:t xml:space="preserve"> they generalize well. </w:t>
+      </w:r>
+    </w:p>
+    <w:p>
+      <w:pPr>
+        <w:pStyle w:val="Normal"/>
+        <w:suppressLineNumbers w:val="0"/>
+        <w:bidi w:val="0"/>
+        <w:spacing w:before="0" w:beforeAutospacing="off" w:after="160" w:afterAutospacing="off" w:line="279" w:lineRule="auto"/>
+        <w:ind w:left="0" w:right="0"/>
+        <w:jc w:val="left"/>
+        <w:rPr>
+          <w:rFonts w:ascii="Times New Roman" w:hAnsi="Times New Roman" w:eastAsia="Times New Roman" w:cs="Times New Roman"/>
+          <w:b w:val="1"/>
+          <w:bCs w:val="1"/>
+          <w:sz w:val="22"/>
+          <w:szCs w:val="22"/>
+        </w:rPr>
+      </w:pPr>
+      <w:r>
+        <w:rPr>
+          <w:rFonts w:ascii="Times New Roman" w:hAnsi="Times New Roman" w:eastAsia="Times New Roman" w:cs="Times New Roman"/>
+          <w:b w:val="1"/>
+          <w:bCs w:val="1"/>
+          <w:sz w:val="24"/>
+          <w:szCs w:val="24"/>
+        </w:rPr>
+        <w:t>3.3 Benchmark Datasets to Use</w:t>
+      </w:r>
+    </w:p>
+    <w:p>
+      <w:pPr>
+        <w:pStyle w:val="Normal"/>
+        <w:suppressLineNumbers w:val="0"/>
+        <w:bidi w:val="0"/>
+        <w:spacing w:before="0" w:beforeAutospacing="off" w:after="160" w:afterAutospacing="off" w:line="279" w:lineRule="auto"/>
+        <w:ind w:left="0" w:right="0"/>
+        <w:jc w:val="left"/>
+        <w:rPr>
+          <w:rFonts w:ascii="Times New Roman" w:hAnsi="Times New Roman" w:eastAsia="Times New Roman" w:cs="Times New Roman"/>
+          <w:b w:val="0"/>
+          <w:bCs w:val="0"/>
+          <w:sz w:val="24"/>
+          <w:szCs w:val="24"/>
+        </w:rPr>
+      </w:pPr>
+      <w:r>
+        <w:rPr>
+          <w:rFonts w:ascii="Times New Roman" w:hAnsi="Times New Roman" w:eastAsia="Times New Roman" w:cs="Times New Roman"/>
+          <w:b w:val="0"/>
+          <w:bCs w:val="0"/>
+          <w:sz w:val="24"/>
+          <w:szCs w:val="24"/>
+        </w:rPr>
+        <w:t xml:space="preserve">We can best compare our models with others by using datasets that are </w:t>
+      </w:r>
+      <w:r>
+        <w:rPr>
+          <w:rFonts w:ascii="Times New Roman" w:hAnsi="Times New Roman" w:eastAsia="Times New Roman" w:cs="Times New Roman"/>
+          <w:b w:val="0"/>
+          <w:bCs w:val="0"/>
+          <w:sz w:val="24"/>
+          <w:szCs w:val="24"/>
+        </w:rPr>
+        <w:t>highly used</w:t>
+      </w:r>
+      <w:r>
+        <w:rPr>
+          <w:rFonts w:ascii="Times New Roman" w:hAnsi="Times New Roman" w:eastAsia="Times New Roman" w:cs="Times New Roman"/>
+          <w:b w:val="0"/>
+          <w:bCs w:val="0"/>
+          <w:sz w:val="24"/>
+          <w:szCs w:val="24"/>
+        </w:rPr>
+        <w:t xml:space="preserve"> in the literature</w:t>
+      </w:r>
+      <w:r>
+        <w:rPr>
+          <w:rFonts w:ascii="Times New Roman" w:hAnsi="Times New Roman" w:eastAsia="Times New Roman" w:cs="Times New Roman"/>
+          <w:b w:val="0"/>
+          <w:bCs w:val="0"/>
+          <w:sz w:val="24"/>
+          <w:szCs w:val="24"/>
+        </w:rPr>
+        <w:t>,</w:t>
+      </w:r>
+      <w:r>
+        <w:rPr>
+          <w:rFonts w:ascii="Times New Roman" w:hAnsi="Times New Roman" w:eastAsia="Times New Roman" w:cs="Times New Roman"/>
+          <w:b w:val="0"/>
+          <w:bCs w:val="0"/>
+          <w:sz w:val="24"/>
+          <w:szCs w:val="24"/>
+        </w:rPr>
+        <w:t xml:space="preserve"> like the “SemEval-2019 Task 4: Hyperpartisan News Detection” dataset (Kiesel et al., 2019). Additionally, for comparisons with specific state-of-the-art models that were trained on custom datasets, we will </w:t>
+      </w:r>
+      <w:r>
+        <w:rPr>
+          <w:rFonts w:ascii="Times New Roman" w:hAnsi="Times New Roman" w:eastAsia="Times New Roman" w:cs="Times New Roman"/>
+          <w:b w:val="0"/>
+          <w:bCs w:val="0"/>
+          <w:sz w:val="24"/>
+          <w:szCs w:val="24"/>
+        </w:rPr>
+        <w:t>evluate</w:t>
+      </w:r>
+      <w:r>
+        <w:rPr>
+          <w:rFonts w:ascii="Times New Roman" w:hAnsi="Times New Roman" w:eastAsia="Times New Roman" w:cs="Times New Roman"/>
+          <w:b w:val="0"/>
+          <w:bCs w:val="0"/>
+          <w:sz w:val="24"/>
+          <w:szCs w:val="24"/>
+        </w:rPr>
+        <w:t xml:space="preserve"> our models on their datasets</w:t>
+      </w:r>
+      <w:r>
+        <w:rPr>
+          <w:rFonts w:ascii="Times New Roman" w:hAnsi="Times New Roman" w:eastAsia="Times New Roman" w:cs="Times New Roman"/>
+          <w:b w:val="0"/>
+          <w:bCs w:val="0"/>
+          <w:sz w:val="24"/>
+          <w:szCs w:val="24"/>
+        </w:rPr>
+        <w:t xml:space="preserve"> too</w:t>
+      </w:r>
+      <w:r>
+        <w:rPr>
+          <w:rFonts w:ascii="Times New Roman" w:hAnsi="Times New Roman" w:eastAsia="Times New Roman" w:cs="Times New Roman"/>
+          <w:b w:val="0"/>
+          <w:bCs w:val="0"/>
+          <w:sz w:val="24"/>
+          <w:szCs w:val="24"/>
+        </w:rPr>
+        <w:t xml:space="preserve">. An example </w:t>
+      </w:r>
+      <w:r>
+        <w:rPr>
+          <w:rFonts w:ascii="Times New Roman" w:hAnsi="Times New Roman" w:eastAsia="Times New Roman" w:cs="Times New Roman"/>
+          <w:b w:val="0"/>
+          <w:bCs w:val="0"/>
+          <w:sz w:val="24"/>
+          <w:szCs w:val="24"/>
+        </w:rPr>
+        <w:t>of such a dataset is the over-34,000-article-long dataset used by Baly et al. (2020) for their LSTM model.</w:t>
+      </w:r>
+    </w:p>
+    <w:p>
+      <w:pPr>
+        <w:pStyle w:val="Normal"/>
+        <w:suppressLineNumbers w:val="0"/>
+        <w:bidi w:val="0"/>
+        <w:spacing w:before="0" w:beforeAutospacing="off" w:after="160" w:afterAutospacing="off" w:line="279" w:lineRule="auto"/>
+        <w:ind w:left="0" w:right="0"/>
+        <w:jc w:val="left"/>
+        <w:rPr>
+          <w:rFonts w:ascii="Times New Roman" w:hAnsi="Times New Roman" w:eastAsia="Times New Roman" w:cs="Times New Roman"/>
+          <w:b w:val="1"/>
+          <w:bCs w:val="1"/>
+          <w:sz w:val="28"/>
+          <w:szCs w:val="28"/>
+        </w:rPr>
+      </w:pPr>
+      <w:r>
+        <w:rPr>
+          <w:rFonts w:ascii="Times New Roman" w:hAnsi="Times New Roman" w:eastAsia="Times New Roman" w:cs="Times New Roman"/>
+          <w:b w:val="1"/>
+          <w:bCs w:val="1"/>
+          <w:sz w:val="28"/>
+          <w:szCs w:val="28"/>
+        </w:rPr>
+        <w:t>4 Source Code Repository</w:t>
+      </w:r>
+    </w:p>
+    <w:p>
+      <w:pPr>
+        <w:pStyle w:val="Normal"/>
+        <w:suppressLineNumbers w:val="0"/>
+        <w:bidi w:val="0"/>
+        <w:spacing w:before="0" w:beforeAutospacing="off" w:after="160" w:afterAutospacing="off" w:line="279" w:lineRule="auto"/>
+        <w:ind w:left="0" w:right="0"/>
+        <w:jc w:val="left"/>
+        <w:rPr>
+          <w:rFonts w:ascii="Times New Roman" w:hAnsi="Times New Roman" w:eastAsia="Times New Roman" w:cs="Times New Roman"/>
+          <w:b w:val="0"/>
+          <w:bCs w:val="0"/>
+          <w:sz w:val="22"/>
+          <w:szCs w:val="22"/>
+        </w:rPr>
+      </w:pPr>
+      <w:r>
+        <w:rPr>
+          <w:rFonts w:ascii="Times New Roman" w:hAnsi="Times New Roman" w:eastAsia="Times New Roman" w:cs="Times New Roman"/>
+          <w:b w:val="0"/>
+          <w:bCs w:val="0"/>
+          <w:sz w:val="22"/>
+          <w:szCs w:val="22"/>
+        </w:rPr>
+        <w:t xml:space="preserve">We used Git and GitHub to manage our work (Python notebooks, text notes and </w:t>
+      </w:r>
+      <w:r>
+        <w:rPr>
+          <w:rFonts w:ascii="Times New Roman" w:hAnsi="Times New Roman" w:eastAsia="Times New Roman" w:cs="Times New Roman"/>
+          <w:b w:val="0"/>
+          <w:bCs w:val="0"/>
+          <w:sz w:val="22"/>
+          <w:szCs w:val="22"/>
+        </w:rPr>
+        <w:t>the paper</w:t>
+      </w:r>
+      <w:r>
+        <w:rPr>
+          <w:rFonts w:ascii="Times New Roman" w:hAnsi="Times New Roman" w:eastAsia="Times New Roman" w:cs="Times New Roman"/>
+          <w:b w:val="0"/>
+          <w:bCs w:val="0"/>
+          <w:sz w:val="22"/>
+          <w:szCs w:val="22"/>
+        </w:rPr>
+        <w:t xml:space="preserve">). </w:t>
+      </w:r>
+      <w:r>
+        <w:rPr>
+          <w:rFonts w:ascii="Times New Roman" w:hAnsi="Times New Roman" w:eastAsia="Times New Roman" w:cs="Times New Roman"/>
+          <w:b w:val="0"/>
+          <w:bCs w:val="0"/>
+          <w:sz w:val="22"/>
+          <w:szCs w:val="22"/>
+        </w:rPr>
+        <w:t>Please find the current history in the picture</w:t>
+      </w:r>
+      <w:r>
+        <w:rPr>
+          <w:rFonts w:ascii="Times New Roman" w:hAnsi="Times New Roman" w:eastAsia="Times New Roman" w:cs="Times New Roman"/>
+          <w:b w:val="0"/>
+          <w:bCs w:val="0"/>
+          <w:sz w:val="22"/>
+          <w:szCs w:val="22"/>
+        </w:rPr>
+        <w:t>s</w:t>
+      </w:r>
+      <w:r>
+        <w:rPr>
+          <w:rFonts w:ascii="Times New Roman" w:hAnsi="Times New Roman" w:eastAsia="Times New Roman" w:cs="Times New Roman"/>
+          <w:b w:val="0"/>
+          <w:bCs w:val="0"/>
+          <w:sz w:val="22"/>
+          <w:szCs w:val="22"/>
+        </w:rPr>
+        <w:t xml:space="preserve"> below. Note that the final paper, and some text notes, have not been uploaded yet.</w:t>
+      </w:r>
+    </w:p>
+    <w:p>
+      <w:pPr>
+        <w:pStyle w:val="Normal"/>
+        <w:suppressLineNumbers w:val="0"/>
+        <w:bidi w:val="0"/>
+        <w:spacing w:before="0" w:beforeAutospacing="off" w:after="160" w:afterAutospacing="off" w:line="279" w:lineRule="auto"/>
+        <w:ind w:left="0" w:right="0"/>
+        <w:jc w:val="left"/>
+        <w:rPr>
+          <w:rFonts w:ascii="Times New Roman" w:hAnsi="Times New Roman" w:eastAsia="Times New Roman" w:cs="Times New Roman"/>
+          <w:b w:val="0"/>
+          <w:bCs w:val="0"/>
+          <w:sz w:val="22"/>
+          <w:szCs w:val="22"/>
+        </w:rPr>
+      </w:pPr>
+      <w:r>
+        <w:rPr>
+          <w:rFonts w:ascii="Times New Roman" w:hAnsi="Times New Roman" w:eastAsia="Times New Roman" w:cs="Times New Roman"/>
+          <w:b w:val="0"/>
+          <w:bCs w:val="0"/>
+          <w:sz w:val="22"/>
+          <w:szCs w:val="22"/>
+        </w:rPr>
+        <w:t xml:space="preserve">Link: </w:t>
+      </w:r>
+      <w:hyperlink r:id="Rca3fede1a6964461">
+        <w:r>
+          <w:rPr>
+            <w:rStyle w:val="Hyperlink"/>
+            <w:rFonts w:ascii="Times New Roman" w:hAnsi="Times New Roman" w:eastAsia="Times New Roman" w:cs="Times New Roman"/>
+            <w:b w:val="0"/>
+            <w:bCs w:val="0"/>
+            <w:sz w:val="22"/>
+            <w:szCs w:val="22"/>
+          </w:rPr>
+          <w:t>https://github.com/914LauranDavid/research_lab_5_8/</w:t>
+        </w:r>
+      </w:hyperlink>
+    </w:p>
+    <w:p>
+      <w:pPr>
+        <w:pStyle w:val="Normal"/>
+        <w:suppressLineNumbers w:val="0"/>
+        <w:bidi w:val="0"/>
+        <w:spacing w:before="0" w:beforeAutospacing="off" w:after="160" w:afterAutospacing="off" w:line="279" w:lineRule="auto"/>
+        <w:ind w:left="0" w:right="0"/>
+        <w:jc w:val="left"/>
+        <w:rPr>
+          <w:rFonts w:ascii="Times New Roman" w:hAnsi="Times New Roman" w:eastAsia="Times New Roman" w:cs="Times New Roman"/>
+          <w:b w:val="0"/>
+          <w:bCs w:val="0"/>
+          <w:sz w:val="22"/>
+          <w:szCs w:val="22"/>
+        </w:rPr>
+      </w:pPr>
+      <w:r>
+        <w:drawing>
+          <wp:inline wp14:editId="2DBEEA9C" wp14:anchorId="5C59F5E6">
+            <wp:extent cx="5943600" cy="4095750"/>
+            <wp:effectExtent l="0" t="0" r="0" b="0"/>
+            <wp:docPr id="1174937371" name="" title=""/>
+            <wp:cNvGraphicFramePr>
+              <a:graphicFrameLocks noChangeAspect="1"/>
+            </wp:cNvGraphicFramePr>
+            <a:graphic>
+              <a:graphicData uri="http://schemas.openxmlformats.org/drawingml/2006/picture">
+                <pic:pic>
+                  <pic:nvPicPr>
+                    <pic:cNvPr id="0" name=""/>
+                    <pic:cNvPicPr/>
+                  </pic:nvPicPr>
+                  <pic:blipFill>
+                    <a:blip r:embed="R53ae379132ae4986">
+                      <a:extLst>
+                        <a:ext xmlns:a="http://schemas.openxmlformats.org/drawingml/2006/main" uri="{28A0092B-C50C-407E-A947-70E740481C1C}">
+                          <a14:useLocalDpi val="0"/>
+                        </a:ext>
+                      </a:extLst>
+                    </a:blip>
+                    <a:stretch>
+                      <a:fillRect/>
+                    </a:stretch>
+                  </pic:blipFill>
+                  <pic:spPr>
+                    <a:xfrm>
+                      <a:off x="0" y="0"/>
+                      <a:ext cx="5943600" cy="4095750"/>
+                    </a:xfrm>
+                    <a:prstGeom prst="rect">
+                      <a:avLst/>
+                    </a:prstGeom>
+                  </pic:spPr>
+                </pic:pic>
+              </a:graphicData>
+            </a:graphic>
+          </wp:inline>
+        </w:drawing>
+      </w:r>
+    </w:p>
+    <w:p>
+      <w:pPr>
+        <w:pStyle w:val="Normal"/>
+        <w:suppressLineNumbers w:val="0"/>
+        <w:bidi w:val="0"/>
+        <w:spacing w:before="0" w:beforeAutospacing="off" w:after="160" w:afterAutospacing="off" w:line="279" w:lineRule="auto"/>
+        <w:ind w:left="0" w:right="0"/>
+        <w:jc w:val="left"/>
+        <w:rPr>
+          <w:rFonts w:ascii="Times New Roman" w:hAnsi="Times New Roman" w:eastAsia="Times New Roman" w:cs="Times New Roman"/>
+          <w:b w:val="0"/>
+          <w:bCs w:val="0"/>
+          <w:sz w:val="22"/>
+          <w:szCs w:val="22"/>
+        </w:rPr>
+      </w:pPr>
+      <w:r>
+        <w:drawing>
+          <wp:inline wp14:editId="75356BB7" wp14:anchorId="0AE2CEAB">
+            <wp:extent cx="5943600" cy="4095750"/>
+            <wp:effectExtent l="0" t="0" r="0" b="0"/>
+            <wp:docPr id="234645244" name="" title=""/>
+            <wp:cNvGraphicFramePr>
+              <a:graphicFrameLocks noChangeAspect="1"/>
+            </wp:cNvGraphicFramePr>
+            <a:graphic>
+              <a:graphicData uri="http://schemas.openxmlformats.org/drawingml/2006/picture">
+                <pic:pic>
+                  <pic:nvPicPr>
+                    <pic:cNvPr id="0" name=""/>
+                    <pic:cNvPicPr/>
+                  </pic:nvPicPr>
+                  <pic:blipFill>
+                    <a:blip r:embed="R1177335af8ac44b0">
+                      <a:extLst>
+                        <a:ext xmlns:a="http://schemas.openxmlformats.org/drawingml/2006/main" uri="{28A0092B-C50C-407E-A947-70E740481C1C}">
+                          <a14:useLocalDpi val="0"/>
+                        </a:ext>
+                      </a:extLst>
+                    </a:blip>
+                    <a:stretch>
+                      <a:fillRect/>
+                    </a:stretch>
+                  </pic:blipFill>
+                  <pic:spPr>
+                    <a:xfrm>
+                      <a:off x="0" y="0"/>
+                      <a:ext cx="5943600" cy="4095750"/>
+                    </a:xfrm>
+                    <a:prstGeom prst="rect">
+                      <a:avLst/>
+                    </a:prstGeom>
+                  </pic:spPr>
+                </pic:pic>
+              </a:graphicData>
+            </a:graphic>
+          </wp:inline>
+        </w:drawing>
+      </w:r>
+    </w:p>
+    <w:p>
+      <w:pPr>
+        <w:pStyle w:val="Normal"/>
+        <w:suppressLineNumbers w:val="0"/>
+        <w:bidi w:val="0"/>
+        <w:spacing w:before="0" w:beforeAutospacing="off" w:after="160" w:afterAutospacing="off" w:line="279" w:lineRule="auto"/>
+        <w:ind w:left="0" w:right="0"/>
+        <w:jc w:val="left"/>
+        <w:rPr>
+          <w:rFonts w:ascii="Times New Roman" w:hAnsi="Times New Roman" w:eastAsia="Times New Roman" w:cs="Times New Roman"/>
+          <w:b w:val="0"/>
+          <w:bCs w:val="0"/>
+          <w:sz w:val="28"/>
+          <w:szCs w:val="28"/>
+        </w:rPr>
+      </w:pPr>
+    </w:p>
+    <w:p>
+      <w:pPr>
+        <w:pStyle w:val="Normal"/>
+        <w:suppressLineNumbers w:val="0"/>
+        <w:bidi w:val="0"/>
+        <w:spacing w:before="0" w:beforeAutospacing="off" w:after="160" w:afterAutospacing="off" w:line="279" w:lineRule="auto"/>
+        <w:ind w:left="0" w:right="0"/>
+        <w:jc w:val="left"/>
+        <w:rPr>
+          <w:rFonts w:ascii="Times New Roman" w:hAnsi="Times New Roman" w:eastAsia="Times New Roman" w:cs="Times New Roman"/>
+          <w:b w:val="0"/>
+          <w:bCs w:val="0"/>
+          <w:sz w:val="28"/>
+          <w:szCs w:val="28"/>
+        </w:rPr>
+      </w:pPr>
+    </w:p>
+    <w:p>
+      <w:pPr>
+        <w:pStyle w:val="Normal"/>
+        <w:suppressLineNumbers w:val="0"/>
+        <w:bidi w:val="0"/>
+        <w:spacing w:before="0" w:beforeAutospacing="off" w:after="160" w:afterAutospacing="off" w:line="279" w:lineRule="auto"/>
+        <w:ind w:left="0" w:right="0"/>
+        <w:jc w:val="left"/>
+        <w:rPr>
+          <w:rFonts w:ascii="Times New Roman" w:hAnsi="Times New Roman" w:eastAsia="Times New Roman" w:cs="Times New Roman"/>
+          <w:b w:val="0"/>
+          <w:bCs w:val="0"/>
+          <w:sz w:val="28"/>
+          <w:szCs w:val="28"/>
+        </w:rPr>
+      </w:pPr>
+    </w:p>
+    <w:p>
+      <w:pPr>
+        <w:pStyle w:val="Normal"/>
+        <w:suppressLineNumbers w:val="0"/>
+        <w:bidi w:val="0"/>
+        <w:spacing w:before="0" w:beforeAutospacing="off" w:after="160" w:afterAutospacing="off" w:line="279" w:lineRule="auto"/>
+        <w:ind w:left="0" w:right="0"/>
+        <w:jc w:val="left"/>
+        <w:rPr>
+          <w:rFonts w:ascii="Times New Roman" w:hAnsi="Times New Roman" w:eastAsia="Times New Roman" w:cs="Times New Roman"/>
+          <w:b w:val="0"/>
+          <w:bCs w:val="0"/>
+          <w:sz w:val="28"/>
+          <w:szCs w:val="28"/>
+        </w:rPr>
+      </w:pPr>
     </w:p>
     <w:p>
       <w:pPr>
@@ -10118,6 +14192,91 @@
 
 <file path=word/numbering.xml><?xml version="1.0" encoding="utf-8"?>
 <w:numbering xmlns:w="http://schemas.openxmlformats.org/wordprocessingml/2006/main">
+  <w:abstractNum xmlns:w="http://schemas.openxmlformats.org/wordprocessingml/2006/main" w:abstractNumId="10">
+    <w:nsid w:val="487b9d59"/>
+    <w:multiLevelType xmlns:w="http://schemas.openxmlformats.org/wordprocessingml/2006/main" w:val="hybridMultilevel"/>
+    <w:lvl xmlns:w="http://schemas.openxmlformats.org/wordprocessingml/2006/main" w:ilvl="0">
+      <w:start w:val="1"/>
+      <w:numFmt w:val="lowerLetter"/>
+      <w:lvlText w:val="%1)"/>
+      <w:lvlJc w:val="left"/>
+      <w:pPr>
+        <w:ind w:left="720" w:hanging="360"/>
+      </w:pPr>
+    </w:lvl>
+    <w:lvl xmlns:w="http://schemas.openxmlformats.org/wordprocessingml/2006/main" w:ilvl="1">
+      <w:start w:val="1"/>
+      <w:numFmt w:val="lowerLetter"/>
+      <w:lvlText w:val="%2."/>
+      <w:lvlJc w:val="left"/>
+      <w:pPr>
+        <w:ind w:left="1440" w:hanging="360"/>
+      </w:pPr>
+    </w:lvl>
+    <w:lvl xmlns:w="http://schemas.openxmlformats.org/wordprocessingml/2006/main" w:ilvl="2">
+      <w:start w:val="1"/>
+      <w:numFmt w:val="lowerRoman"/>
+      <w:lvlText w:val="%3."/>
+      <w:lvlJc w:val="right"/>
+      <w:pPr>
+        <w:ind w:left="2160" w:hanging="180"/>
+      </w:pPr>
+    </w:lvl>
+    <w:lvl xmlns:w="http://schemas.openxmlformats.org/wordprocessingml/2006/main" w:ilvl="3">
+      <w:start w:val="1"/>
+      <w:numFmt w:val="decimal"/>
+      <w:lvlText w:val="%4."/>
+      <w:lvlJc w:val="left"/>
+      <w:pPr>
+        <w:ind w:left="2880" w:hanging="360"/>
+      </w:pPr>
+    </w:lvl>
+    <w:lvl xmlns:w="http://schemas.openxmlformats.org/wordprocessingml/2006/main" w:ilvl="4">
+      <w:start w:val="1"/>
+      <w:numFmt w:val="lowerLetter"/>
+      <w:lvlText w:val="%5."/>
+      <w:lvlJc w:val="left"/>
+      <w:pPr>
+        <w:ind w:left="3600" w:hanging="360"/>
+      </w:pPr>
+    </w:lvl>
+    <w:lvl xmlns:w="http://schemas.openxmlformats.org/wordprocessingml/2006/main" w:ilvl="5">
+      <w:start w:val="1"/>
+      <w:numFmt w:val="lowerRoman"/>
+      <w:lvlText w:val="%6."/>
+      <w:lvlJc w:val="right"/>
+      <w:pPr>
+        <w:ind w:left="4320" w:hanging="180"/>
+      </w:pPr>
+    </w:lvl>
+    <w:lvl xmlns:w="http://schemas.openxmlformats.org/wordprocessingml/2006/main" w:ilvl="6">
+      <w:start w:val="1"/>
+      <w:numFmt w:val="decimal"/>
+      <w:lvlText w:val="%7."/>
+      <w:lvlJc w:val="left"/>
+      <w:pPr>
+        <w:ind w:left="5040" w:hanging="360"/>
+      </w:pPr>
+    </w:lvl>
+    <w:lvl xmlns:w="http://schemas.openxmlformats.org/wordprocessingml/2006/main" w:ilvl="7">
+      <w:start w:val="1"/>
+      <w:numFmt w:val="lowerLetter"/>
+      <w:lvlText w:val="%8."/>
+      <w:lvlJc w:val="left"/>
+      <w:pPr>
+        <w:ind w:left="5760" w:hanging="360"/>
+      </w:pPr>
+    </w:lvl>
+    <w:lvl xmlns:w="http://schemas.openxmlformats.org/wordprocessingml/2006/main" w:ilvl="8">
+      <w:start w:val="1"/>
+      <w:numFmt w:val="lowerRoman"/>
+      <w:lvlText w:val="%9."/>
+      <w:lvlJc w:val="right"/>
+      <w:pPr>
+        <w:ind w:left="6480" w:hanging="180"/>
+      </w:pPr>
+    </w:lvl>
+  </w:abstractNum>
   <w:abstractNum xmlns:w="http://schemas.openxmlformats.org/wordprocessingml/2006/main" w:abstractNumId="9">
     <w:nsid w:val="5a117824"/>
     <w:multiLevelType xmlns:w="http://schemas.openxmlformats.org/wordprocessingml/2006/main" w:val="hybridMultilevel"/>
@@ -10967,6 +15126,9 @@
       </w:rPr>
     </w:lvl>
   </w:abstractNum>
+  <w:num w:numId="10">
+    <w:abstractNumId w:val="10"/>
+  </w:num>
   <w:num w:numId="9">
     <w:abstractNumId w:val="9"/>
   </w:num>
@@ -11862,6 +16024,42 @@
       <w:contextualSpacing xmlns:w="http://schemas.openxmlformats.org/wordprocessingml/2006/main"/>
     </w:pPr>
   </w:style>
+  <w:style xmlns:w="http://schemas.openxmlformats.org/wordprocessingml/2006/main" w:type="table" w:styleId="TableGrid">
+    <w:name xmlns:w="http://schemas.openxmlformats.org/wordprocessingml/2006/main" w:val="Table Grid"/>
+    <w:basedOn xmlns:w="http://schemas.openxmlformats.org/wordprocessingml/2006/main" w:val="TableNormal"/>
+    <w:uiPriority xmlns:w="http://schemas.openxmlformats.org/wordprocessingml/2006/main" w:val="59"/>
+    <w:rsid xmlns:w="http://schemas.openxmlformats.org/wordprocessingml/2006/main" w:val="00FB4123"/>
+    <w:pPr xmlns:w="http://schemas.openxmlformats.org/wordprocessingml/2006/main">
+      <w:spacing w:after="0" w:line="240" w:lineRule="auto"/>
+    </w:pPr>
+    <w:tblPr xmlns:w="http://schemas.openxmlformats.org/wordprocessingml/2006/main">
+      <w:tblInd w:w="0" w:type="dxa"/>
+      <w:tblBorders>
+        <w:top w:val="single" w:color="000000" w:themeColor="text1" w:sz="4" w:space="0"/>
+        <w:left w:val="single" w:color="000000" w:themeColor="text1" w:sz="4" w:space="0"/>
+        <w:bottom w:val="single" w:color="000000" w:themeColor="text1" w:sz="4" w:space="0"/>
+        <w:right w:val="single" w:color="000000" w:themeColor="text1" w:sz="4" w:space="0"/>
+        <w:insideH w:val="single" w:color="000000" w:themeColor="text1" w:sz="4" w:space="0"/>
+        <w:insideV w:val="single" w:color="000000" w:themeColor="text1" w:sz="4" w:space="0"/>
+      </w:tblBorders>
+      <w:tblCellMar>
+        <w:top w:w="0" w:type="dxa"/>
+        <w:left w:w="108" w:type="dxa"/>
+        <w:bottom w:w="0" w:type="dxa"/>
+        <w:right w:w="108" w:type="dxa"/>
+      </w:tblCellMar>
+    </w:tblPr>
+  </w:style>
+  <w:style xmlns:w14="http://schemas.microsoft.com/office/word/2010/wordml" xmlns:mc="http://schemas.openxmlformats.org/markup-compatibility/2006" xmlns:w="http://schemas.openxmlformats.org/wordprocessingml/2006/main" w:type="character" w:styleId="Hyperlink" mc:Ignorable="w14">
+    <w:name xmlns:w="http://schemas.openxmlformats.org/wordprocessingml/2006/main" w:val="Hyperlink"/>
+    <w:basedOn xmlns:w="http://schemas.openxmlformats.org/wordprocessingml/2006/main" w:val="DefaultParagraphFont"/>
+    <w:uiPriority xmlns:w="http://schemas.openxmlformats.org/wordprocessingml/2006/main" w:val="99"/>
+    <w:unhideWhenUsed xmlns:w="http://schemas.openxmlformats.org/wordprocessingml/2006/main"/>
+    <w:rPr xmlns:w="http://schemas.openxmlformats.org/wordprocessingml/2006/main">
+      <w:color w:val="0563C1" w:themeColor="hyperlink"/>
+      <w:u w:val="single"/>
+    </w:rPr>
+  </w:style>
 </w:styles>
 </file>
 

</xml_diff>